<commit_message>
UC year 5 corrections
</commit_message>
<xml_diff>
--- a/bib_out.docx
+++ b/bib_out.docx
@@ -15,7 +15,7 @@
         <w:pStyle w:val="title_style"/>
       </w:pPr>
       <w:r>
-        <w:t>1. Neutrino Mass And Spontaneous Parity Non-Conservation</w:t>
+        <w:t>1. Rapid Parameter Estimation Of Discrete Decaying Signals Using Autoencoder Networks</w:t>
       </w:r>
     </w:p>
     <w:p>
@@ -26,7 +26,7 @@
         <w:rPr>
           <w:i/>
         </w:rPr>
-        <w:t>Mohapatra, RN, and Senjanovic, G</w:t>
+        <w:t>Visschers, JC, Budker, D, and Bougas, L</w:t>
       </w:r>
     </w:p>
     <w:p>
@@ -34,16 +34,16 @@
         <w:pStyle w:val="journal_style"/>
       </w:pPr>
       <w:r>
-        <w:t xml:space="preserve">PHYSICAL REVIEW LETTERS </w:t>
+        <w:t xml:space="preserve">MACHINE LEARNING-SCIENCE AND TECHNOLOGY </w:t>
       </w:r>
       <w:r>
         <w:rPr>
           <w:b/>
         </w:rPr>
-        <w:t>44</w:t>
-      </w:r>
-      <w:r>
-        <w:t xml:space="preserve"> (14), 912-915 (1980)  |  doi: </w:t>
+        <w:t>2</w:t>
+      </w:r>
+      <w:r>
+        <w:t xml:space="preserve"> (4),  (2021)  |  doi: </w:t>
       </w:r>
       <w:r>
         <w:rPr>
@@ -53,7 +53,7 @@
         <w:hyperlink r:id="rId9">
           <w:r>
             <w:rPr/>
-            <w:t>10.1103/PhysRevLett.44.912</w:t>
+            <w:t>10.1088/2632-2153/ac1eea</w:t>
           </w:r>
         </w:hyperlink>
       </w:r>
@@ -63,7 +63,7 @@
         <w:pStyle w:val="title_style"/>
       </w:pPr>
       <w:r>
-        <w:t>2. Observation Of Parity-Time Symmetry In Optics</w:t>
+        <w:t>2. High Performance Continuous-Wave Laser Cavity Enhanced Polarimetry Using Rf-Induced Linewidth Broadening</w:t>
       </w:r>
     </w:p>
     <w:p>
@@ -74,7 +74,7 @@
         <w:rPr>
           <w:i/>
         </w:rPr>
-        <w:t>Rueter, CE, Makris, KG, El-Ganainy, R, Christodoulides, DN, Segev, M, and Kip, D</w:t>
+        <w:t>Tran, D-B-A, Peverall, R, Rosson, S, Manfred, KM, and Ritchie, GAD</w:t>
       </w:r>
     </w:p>
     <w:p>
@@ -82,16 +82,16 @@
         <w:pStyle w:val="journal_style"/>
       </w:pPr>
       <w:r>
-        <w:t xml:space="preserve">NATURE PHYSICS </w:t>
+        <w:t xml:space="preserve">OPTICS EXPRESS </w:t>
       </w:r>
       <w:r>
         <w:rPr>
           <w:b/>
         </w:rPr>
-        <w:t>6</w:t>
-      </w:r>
-      <w:r>
-        <w:t xml:space="preserve"> (3), 192-195 (2010)  |  doi: </w:t>
+        <w:t>29</w:t>
+      </w:r>
+      <w:r>
+        <w:t xml:space="preserve"> (19), 30114-30122 (2021)  |  doi: </w:t>
       </w:r>
       <w:r>
         <w:rPr>
@@ -101,7 +101,7 @@
         <w:hyperlink r:id="rId10">
           <w:r>
             <w:rPr/>
-            <w:t>10.1038/NPHYS1515</w:t>
+            <w:t>10.1364/OE.435006</w:t>
           </w:r>
         </w:hyperlink>
       </w:r>
@@ -111,7 +111,7 @@
         <w:pStyle w:val="title_style"/>
       </w:pPr>
       <w:r>
-        <w:t>3. Parity Non-Conservation In Inelastic Electron-Scattering</w:t>
+        <w:t>3. Enhanced Chiral Sensing Using Achiral Metasurfaces With Gain</w:t>
       </w:r>
     </w:p>
     <w:p>
@@ -122,7 +122,7 @@
         <w:rPr>
           <w:i/>
         </w:rPr>
-        <w:t>Prescott, CY, Atwood, WB, Cottrell, RLA, Destaebler, H, Garwin, EL, Gonidec, A, Miller, RH, Rochester, LS, Sato, T, Sherden, DJ, Sinclair, CK, Stein, S, Taylor, RE, Clendenin, JE, Hughes, VW, Sasao, N, Schuler, KP, Borghini, MG, Lubelsmeyer, K, and Jentschke, W</w:t>
+        <w:t>Droulias, S</w:t>
       </w:r>
     </w:p>
     <w:p>
@@ -130,16 +130,16 @@
         <w:pStyle w:val="journal_style"/>
       </w:pPr>
       <w:r>
-        <w:t xml:space="preserve">PHYSICS LETTERS B </w:t>
+        <w:t xml:space="preserve">JOURNAL OF THE OPTICAL SOCIETY OF AMERICA B-OPTICAL PHYSICS </w:t>
       </w:r>
       <w:r>
         <w:rPr>
           <w:b/>
         </w:rPr>
-        <w:t>77</w:t>
-      </w:r>
-      <w:r>
-        <w:t xml:space="preserve"> (3), 347-352 (1978)  |  doi: </w:t>
+        <w:t>38</w:t>
+      </w:r>
+      <w:r>
+        <w:t xml:space="preserve"> (9), C210-C216 (2021)  |  doi: </w:t>
       </w:r>
       <w:r>
         <w:rPr>
@@ -149,7 +149,7 @@
         <w:hyperlink r:id="rId11">
           <w:r>
             <w:rPr/>
-            <w:t>10.1016/0370-2693(78)90722-0</w:t>
+            <w:t>10.1364/JOSAB.430588</w:t>
           </w:r>
         </w:hyperlink>
       </w:r>
@@ -159,7 +159,7 @@
         <w:pStyle w:val="title_style"/>
       </w:pPr>
       <w:r>
-        <w:t>4. Suspect: A Fortran Code For The Supersymmetric And Higgs Particle Spectrum In The Mssm</w:t>
+        <w:t>4. Chiral Sensing With Achiral Anisotropic Metasurfaces</w:t>
       </w:r>
     </w:p>
     <w:p>
@@ -170,7 +170,7 @@
         <w:rPr>
           <w:i/>
         </w:rPr>
-        <w:t>Djouadi, A, Kneur, J-L, and Moultaka, G</w:t>
+        <w:t>Droulias, S, and Bougas, L</w:t>
       </w:r>
     </w:p>
     <w:p>
@@ -178,16 +178,16 @@
         <w:pStyle w:val="journal_style"/>
       </w:pPr>
       <w:r>
-        <w:t xml:space="preserve">COMPUTER PHYSICS COMMUNICATIONS </w:t>
+        <w:t xml:space="preserve">PHYSICAL REVIEW B </w:t>
       </w:r>
       <w:r>
         <w:rPr>
           <w:b/>
         </w:rPr>
-        <w:t>176</w:t>
-      </w:r>
-      <w:r>
-        <w:t xml:space="preserve"> (6), 426-455 (2007)  |  doi: </w:t>
+        <w:t>104</w:t>
+      </w:r>
+      <w:r>
+        <w:t xml:space="preserve"> (7),  (2021)  |  doi: </w:t>
       </w:r>
       <w:r>
         <w:rPr>
@@ -197,7 +197,7 @@
         <w:hyperlink r:id="rId12">
           <w:r>
             <w:rPr/>
-            <w:t>10.1016/j.cpc.2006.11.009</w:t>
+            <w:t>10.1103/PhysRevB.104.075412</w:t>
           </w:r>
         </w:hyperlink>
       </w:r>
@@ -207,7 +207,7 @@
         <w:pStyle w:val="title_style"/>
       </w:pPr>
       <w:r>
-        <w:t>5. Micromegas 2.0: A Program To Calculate The Relic Density Of Dark Matter In A Generic Model</w:t>
+        <w:t>5. Effects Of Coherent Versus Incoherent Illumination And Imaging Setup On Experimental Measurements Of Scattering Amplitudes In Metamaterials</w:t>
       </w:r>
     </w:p>
     <w:p>
@@ -218,7 +218,7 @@
         <w:rPr>
           <w:i/>
         </w:rPr>
-        <w:t>Belanger, G, Boudjema, F, Pukhov, A, and Semenov, A</w:t>
+        <w:t>Droulias, S, Soukoulis, CM, and Koschny, T</w:t>
       </w:r>
     </w:p>
     <w:p>
@@ -226,16 +226,16 @@
         <w:pStyle w:val="journal_style"/>
       </w:pPr>
       <w:r>
-        <w:t xml:space="preserve">COMPUTER PHYSICS COMMUNICATIONS </w:t>
+        <w:t xml:space="preserve">ACS PHOTONICS </w:t>
       </w:r>
       <w:r>
         <w:rPr>
           <w:b/>
         </w:rPr>
-        <w:t>176</w:t>
-      </w:r>
-      <w:r>
-        <w:t xml:space="preserve"> (5), 367-382 (2007)  |  doi: </w:t>
+        <w:t>8</w:t>
+      </w:r>
+      <w:r>
+        <w:t xml:space="preserve"> (6), 1856-1862 (2021)  |  doi: </w:t>
       </w:r>
       <w:r>
         <w:rPr>
@@ -245,7 +245,7 @@
         <w:hyperlink r:id="rId13">
           <w:r>
             <w:rPr/>
-            <w:t>10.1016/j.cpc.2006.11.008</w:t>
+            <w:t>10.1021/acsphotonics.1c00599</w:t>
           </w:r>
         </w:hyperlink>
       </w:r>
@@ -255,7 +255,7 @@
         <w:pStyle w:val="title_style"/>
       </w:pPr>
       <w:r>
-        <w:t>6. Further Measurements Of Parity Non-Conservation In Inelastic Electron-Scattering</w:t>
+        <w:t>6. Imaging-Based Spectrometer-Less Optofluidic Biosensors Based On Dielectric Metasurfaces For Detecting Extracellular Vesicles</w:t>
       </w:r>
     </w:p>
     <w:p>
@@ -266,7 +266,7 @@
         <w:rPr>
           <w:i/>
         </w:rPr>
-        <w:t>Prescott, CY, Atwood, WB, Cottrell, RLA, Destaebler, H, Garwin, EL, Gonidec, A, Miller, RH, Rochester, LS, Sato, T, Sherden, DJ, Sinclair, CK, Stein, S, Taylor, RE, Young, C, Clendenin, JE, Hughes, VW, Sasao, N, Schuler, KP, Borghini, MG, Lubelsmeyer, K, and Jentschke, W</w:t>
+        <w:t>Jahani, Y, Arvelo, ER, Yesilkoy, F, Koshelev, K, Cianciaruso, C, De Palma, M, Kivshar, Y, and Altug, H</w:t>
       </w:r>
     </w:p>
     <w:p>
@@ -274,16 +274,16 @@
         <w:pStyle w:val="journal_style"/>
       </w:pPr>
       <w:r>
-        <w:t xml:space="preserve">PHYSICS LETTERS B </w:t>
+        <w:t xml:space="preserve">NATURE COMMUNICATIONS </w:t>
       </w:r>
       <w:r>
         <w:rPr>
           <w:b/>
         </w:rPr>
-        <w:t>84</w:t>
-      </w:r>
-      <w:r>
-        <w:t xml:space="preserve"> (4), 524-528 (1979)  |  doi: </w:t>
+        <w:t>12</w:t>
+      </w:r>
+      <w:r>
+        <w:t xml:space="preserve"> (1),  (2021)  |  doi: </w:t>
       </w:r>
       <w:r>
         <w:rPr>
@@ -293,7 +293,7 @@
         <w:hyperlink r:id="rId14">
           <w:r>
             <w:rPr/>
-            <w:t>10.1016/0370-2693(79)91253-X</w:t>
+            <w:t>10.1038/s41467-021-23257-y</w:t>
           </w:r>
         </w:hyperlink>
       </w:r>
@@ -303,7 +303,7 @@
         <w:pStyle w:val="title_style"/>
       </w:pPr>
       <w:r>
-        <w:t>7. The Origin And Amplification Of Biomolecular Chirality</w:t>
+        <w:t>7. Total Oh Reactivity Over The Amazon Rainforest: Variability With Temperature, Wind, Rain, Altitude, Time Of Day, Season, And An Overall Budget Closure</w:t>
       </w:r>
     </w:p>
     <w:p>
@@ -314,7 +314,7 @@
         <w:rPr>
           <w:i/>
         </w:rPr>
-        <w:t>Bonner, WA</w:t>
+        <w:t>Pfannerstill, EY, Reijrink, NG, Edtbauer, A, Ringsdorf, A, Zannoni, N, Araujo, A, Ditas, F, Holanda, BA, Sa, MO, Tsokankunku, A, Walter, D, Wolff, S, Lavric, V, Poehlker, C, Soergel, M, and Williams, J</w:t>
       </w:r>
     </w:p>
     <w:p>
@@ -322,7 +322,7 @@
         <w:pStyle w:val="journal_style"/>
       </w:pPr>
       <w:r>
-        <w:t xml:space="preserve">ORIGINS OF LIFE AND EVOLUTION OF BIOSPHERES </w:t>
+        <w:t xml:space="preserve">ATMOSPHERIC CHEMISTRY AND PHYSICS </w:t>
       </w:r>
       <w:r>
         <w:rPr>
@@ -331,7 +331,7 @@
         <w:t>21</w:t>
       </w:r>
       <w:r>
-        <w:t xml:space="preserve"> (2), 59-111 (1991)  |  doi: </w:t>
+        <w:t xml:space="preserve"> (8), 6231-6256 (2021)  |  doi: </w:t>
       </w:r>
       <w:r>
         <w:rPr>
@@ -341,7 +341,7 @@
         <w:hyperlink r:id="rId15">
           <w:r>
             <w:rPr/>
-            <w:t>10.1007/BF01809580</w:t>
+            <w:t>10.5194/acp-21-6231-2021</w:t>
           </w:r>
         </w:hyperlink>
       </w:r>
@@ -351,7 +351,7 @@
         <w:pStyle w:val="title_style"/>
       </w:pPr>
       <w:r>
-        <w:t>8. Violations Of Fundamental Symmetries In Atoms And Tests Of Unification Theories Of Elementary Particles</w:t>
+        <w:t>8. Review Of Optical Sensing And Manipulation Of Chiral Molecules And Nanostructures With The Focus On Plasmonic Enhancements [Invited]</w:t>
       </w:r>
     </w:p>
     <w:p>
@@ -362,7 +362,7 @@
         <w:rPr>
           <w:i/>
         </w:rPr>
-        <w:t>Ginges, JSM, and Flambaum, VV</w:t>
+        <w:t>Kakkanattu, A, Eerqing, N, Ghamari, S, and Vollmer, F</w:t>
       </w:r>
     </w:p>
     <w:p>
@@ -370,16 +370,16 @@
         <w:pStyle w:val="journal_style"/>
       </w:pPr>
       <w:r>
-        <w:t xml:space="preserve">PHYSICS REPORTS-REVIEW SECTION OF PHYSICS LETTERS </w:t>
+        <w:t xml:space="preserve">OPTICS EXPRESS </w:t>
       </w:r>
       <w:r>
         <w:rPr>
           <w:b/>
         </w:rPr>
-        <w:t>397</w:t>
-      </w:r>
-      <w:r>
-        <w:t xml:space="preserve"> (2), 63-154 (2004)  |  doi: </w:t>
+        <w:t>29</w:t>
+      </w:r>
+      <w:r>
+        <w:t xml:space="preserve"> (8), 12543-12579 (2021)  |  doi: </w:t>
       </w:r>
       <w:r>
         <w:rPr>
@@ -389,7 +389,7 @@
         <w:hyperlink r:id="rId16">
           <w:r>
             <w:rPr/>
-            <w:t>10.1016/j.physrep.2004.03.005</w:t>
+            <w:t>10.1364/OE.421839</w:t>
           </w:r>
         </w:hyperlink>
       </w:r>
@@ -399,7 +399,7 @@
         <w:pStyle w:val="title_style"/>
       </w:pPr>
       <w:r>
-        <w:t>9. Neutrino Majorana Masses From String Theory Instanton Eff Ects</w:t>
+        <w:t>9. Continuous-Wave Cavity-Enhanced Polarimetry For Optical Rotation Measurement Of Chiral Molecules</w:t>
       </w:r>
     </w:p>
     <w:p>
@@ -410,7 +410,7 @@
         <w:rPr>
           <w:i/>
         </w:rPr>
-        <w:t>Ibanez, LE, and Uranga, AM</w:t>
+        <w:t>Tran, D-B-A, Manfred, KM, Peverall, R, and Ritchie, GAD</w:t>
       </w:r>
     </w:p>
     <w:p>
@@ -418,15 +418,16 @@
         <w:pStyle w:val="journal_style"/>
       </w:pPr>
       <w:r>
-        <w:t xml:space="preserve">JOURNAL OF HIGH ENERGY PHYSICS </w:t>
+        <w:t xml:space="preserve">ANALYTICAL CHEMISTRY </w:t>
       </w:r>
       <w:r>
         <w:rPr>
           <w:b/>
         </w:rPr>
-      </w:r>
-      <w:r>
-        <w:t xml:space="preserve"> (3),  (2007)  |  doi: </w:t>
+        <w:t>93</w:t>
+      </w:r>
+      <w:r>
+        <w:t xml:space="preserve"> (13), 5403-5411 (2021)  |  doi: </w:t>
       </w:r>
       <w:r>
         <w:rPr>
@@ -436,7 +437,7 @@
         <w:hyperlink r:id="rId17">
           <w:r>
             <w:rPr/>
-            <w:t>10.1088/1126-6708/2007/03/052</w:t>
+            <w:t>10.1021/acs.analchem.0c04651</w:t>
           </w:r>
         </w:hyperlink>
       </w:r>
@@ -446,7 +447,7 @@
         <w:pStyle w:val="title_styleDD"/>
       </w:pPr>
       <w:r>
-        <w:t>10. High-Accuracy Calculation Of Parity Nonconservation In Cesium And Implications For Particle Physics</w:t>
+        <w:t>10. Rapid Parameter Determination Of Discrete Damped Sinusoidal Oscillations</w:t>
       </w:r>
     </w:p>
     <w:p>
@@ -457,7 +458,7 @@
         <w:rPr>
           <w:i/>
         </w:rPr>
-        <w:t>Blundell, SA, Sapirstein, J, and Johnson, WR</w:t>
+        <w:t>Visschers, JC, Wilson, E, Conneely, T, Mudrov, A, and Bougas, L</w:t>
       </w:r>
     </w:p>
     <w:p>
@@ -465,16 +466,16 @@
         <w:pStyle w:val="journal_styleDD"/>
       </w:pPr>
       <w:r>
-        <w:t xml:space="preserve">PHYSICAL REVIEW D </w:t>
+        <w:t xml:space="preserve">OPTICS EXPRESS </w:t>
       </w:r>
       <w:r>
         <w:rPr>
           <w:b/>
         </w:rPr>
-        <w:t>45</w:t>
-      </w:r>
-      <w:r>
-        <w:t xml:space="preserve"> (5), 1602-1623 (1992)  |  doi: </w:t>
+        <w:t>29</w:t>
+      </w:r>
+      <w:r>
+        <w:t xml:space="preserve"> (5), 6863-6878 (2021)  |  doi: </w:t>
       </w:r>
       <w:r>
         <w:rPr>
@@ -484,7 +485,1639 @@
         <w:hyperlink r:id="rId18">
           <w:r>
             <w:rPr/>
-            <w:t>10.1103/PhysRevD.45.1602</w:t>
+            <w:t>10.1364/OE.411972</w:t>
+          </w:r>
+        </w:hyperlink>
+      </w:r>
+    </w:p>
+    <w:p>
+      <w:pPr>
+        <w:pStyle w:val="title_styleDD"/>
+      </w:pPr>
+      <w:r>
+        <w:t>11. Dielectric Metasurfaces Enabling Advanced Optical Biosensors</w:t>
+      </w:r>
+    </w:p>
+    <w:p>
+      <w:pPr>
+        <w:pStyle w:val="authors_styleDD"/>
+      </w:pPr>
+      <w:r>
+        <w:rPr>
+          <w:i/>
+        </w:rPr>
+        <w:t>Tseng, ML, Jahani, A, Leitis, A, and Altug, H</w:t>
+      </w:r>
+    </w:p>
+    <w:p>
+      <w:pPr>
+        <w:pStyle w:val="journal_styleDD"/>
+      </w:pPr>
+      <w:r>
+        <w:t xml:space="preserve">ACS PHOTONICS </w:t>
+      </w:r>
+      <w:r>
+        <w:rPr>
+          <w:b/>
+        </w:rPr>
+        <w:t>8</w:t>
+      </w:r>
+      <w:r>
+        <w:t xml:space="preserve"> (1), 47-60 (2021)  |  doi: </w:t>
+      </w:r>
+      <w:r>
+        <w:rPr>
+          <w:color w:val="000000" w:themeColor="hyperlink"/>
+          <w:u w:val="single"/>
+        </w:rPr>
+        <w:hyperlink r:id="rId19">
+          <w:r>
+            <w:rPr/>
+            <w:t>10.1021/acsphotonics.0c01030</w:t>
+          </w:r>
+        </w:hyperlink>
+      </w:r>
+    </w:p>
+    <w:p>
+      <w:pPr>
+        <w:pStyle w:val="title_styleDD"/>
+      </w:pPr>
+      <w:r>
+        <w:t>12. Surface Plasmons For Chiral Sensing</w:t>
+      </w:r>
+    </w:p>
+    <w:p>
+      <w:pPr>
+        <w:pStyle w:val="authors_styleDD"/>
+      </w:pPr>
+      <w:r>
+        <w:rPr>
+          <w:i/>
+        </w:rPr>
+        <w:t>Droulias, S, and Bougas, L</w:t>
+      </w:r>
+    </w:p>
+    <w:p>
+      <w:pPr>
+        <w:pStyle w:val="journal_styleDD"/>
+      </w:pPr>
+      <w:r>
+        <w:t xml:space="preserve"> </w:t>
+      </w:r>
+      <w:r>
+        <w:rPr>
+          <w:b/>
+        </w:rPr>
+        <w:t>138</w:t>
+      </w:r>
+      <w:r>
+        <w:t xml:space="preserve">, 25-52 (2021)  |  doi: </w:t>
+      </w:r>
+      <w:r>
+        <w:rPr>
+          <w:color w:val="000000" w:themeColor="hyperlink"/>
+          <w:u w:val="single"/>
+        </w:rPr>
+        <w:hyperlink r:id="rId20">
+          <w:r>
+            <w:rPr/>
+            <w:t>10.1007/978-3-030-62844-4\_2</w:t>
+          </w:r>
+        </w:hyperlink>
+      </w:r>
+    </w:p>
+    <w:p>
+      <w:pPr>
+        <w:pStyle w:val="title_styleDD"/>
+      </w:pPr>
+      <w:r>
+        <w:t>13. Effect Of Acute And Subchronic Administration Of (R)-Win55,212-2 Induced Neuroprotection And Anti Inflammatory Actions In Rat Retina: Cb1 And Cb2 Receptor Involvement</w:t>
+      </w:r>
+    </w:p>
+    <w:p>
+      <w:pPr>
+        <w:pStyle w:val="authors_styleDD"/>
+      </w:pPr>
+      <w:r>
+        <w:rPr>
+          <w:i/>
+        </w:rPr>
+        <w:t>Spyridakos, D, Papadogkonaki, S, Dionysopoulou, S, Mastrodimou, N, Polioudaki, H, and Thermos, K</w:t>
+      </w:r>
+    </w:p>
+    <w:p>
+      <w:pPr>
+        <w:pStyle w:val="journal_styleDD"/>
+      </w:pPr>
+      <w:r>
+        <w:t xml:space="preserve">NEUROCHEMISTRY INTERNATIONAL </w:t>
+      </w:r>
+      <w:r>
+        <w:rPr>
+          <w:b/>
+        </w:rPr>
+        <w:t>142</w:t>
+      </w:r>
+      <w:r>
+        <w:t xml:space="preserve">,  (2021)  |  doi: </w:t>
+      </w:r>
+      <w:r>
+        <w:rPr>
+          <w:color w:val="000000" w:themeColor="hyperlink"/>
+          <w:u w:val="single"/>
+        </w:rPr>
+        <w:hyperlink r:id="rId21">
+          <w:r>
+            <w:rPr/>
+            <w:t>10.1016/j.neuint.2020.104907</w:t>
+          </w:r>
+        </w:hyperlink>
+      </w:r>
+    </w:p>
+    <w:p>
+      <w:pPr>
+        <w:pStyle w:val="title_styleDD"/>
+      </w:pPr>
+      <w:r>
+        <w:t>14. Split-Cube-Resonator-Based Metamaterials For Polarization-Selective Asymmetric Perfect Absorption</w:t>
+      </w:r>
+    </w:p>
+    <w:p>
+      <w:pPr>
+        <w:pStyle w:val="authors_styleDD"/>
+      </w:pPr>
+      <w:r>
+        <w:rPr>
+          <w:i/>
+        </w:rPr>
+        <w:t>Tsilipakos, O, Xomalis, A, Kenanakis, G, Farsari, M, Soukoulis, CM, Economou, EN, and Kafesaki, M</w:t>
+      </w:r>
+    </w:p>
+    <w:p>
+      <w:pPr>
+        <w:pStyle w:val="journal_styleDD"/>
+      </w:pPr>
+      <w:r>
+        <w:t xml:space="preserve">SCIENTIFIC REPORTS </w:t>
+      </w:r>
+      <w:r>
+        <w:rPr>
+          <w:b/>
+        </w:rPr>
+        <w:t>10</w:t>
+      </w:r>
+      <w:r>
+        <w:t xml:space="preserve"> (1),  (2020)  |  doi: </w:t>
+      </w:r>
+      <w:r>
+        <w:rPr>
+          <w:color w:val="000000" w:themeColor="hyperlink"/>
+          <w:u w:val="single"/>
+        </w:rPr>
+        <w:hyperlink r:id="rId22">
+          <w:r>
+            <w:rPr/>
+            <w:t>10.1038/s41598-020-74221-7</w:t>
+          </w:r>
+        </w:hyperlink>
+      </w:r>
+    </w:p>
+    <w:p>
+      <w:pPr>
+        <w:pStyle w:val="title_styleDD"/>
+      </w:pPr>
+      <w:r>
+        <w:t>15. Enantioselective Synthesis Of A Costic Acid Analogue With Acaricidal Activity Against The Bee Parasite Varroa Destructor</w:t>
+      </w:r>
+    </w:p>
+    <w:p>
+      <w:pPr>
+        <w:pStyle w:val="authors_styleDD"/>
+      </w:pPr>
+      <w:r>
+        <w:rPr>
+          <w:i/>
+        </w:rPr>
+        <w:t>Georgiladaki, S, Isaakidis, D, Spyros, A, Tsikalas, GK, and Katerinopoulos, HE</w:t>
+      </w:r>
+    </w:p>
+    <w:p>
+      <w:pPr>
+        <w:pStyle w:val="journal_styleDD"/>
+      </w:pPr>
+      <w:r>
+        <w:t xml:space="preserve">ROYAL SOCIETY OPEN SCIENCE </w:t>
+      </w:r>
+      <w:r>
+        <w:rPr>
+          <w:b/>
+        </w:rPr>
+        <w:t>7</w:t>
+      </w:r>
+      <w:r>
+        <w:t xml:space="preserve"> (9),  (2020)  |  doi: </w:t>
+      </w:r>
+      <w:r>
+        <w:rPr>
+          <w:color w:val="000000" w:themeColor="hyperlink"/>
+          <w:u w:val="single"/>
+        </w:rPr>
+        <w:hyperlink r:id="rId23">
+          <w:r>
+            <w:rPr/>
+            <w:t>10.1098/rsos.200612</w:t>
+          </w:r>
+        </w:hyperlink>
+      </w:r>
+    </w:p>
+    <w:p>
+      <w:pPr>
+        <w:pStyle w:val="title_styleDD"/>
+      </w:pPr>
+      <w:r>
+        <w:t>16. Chiral Sensing With Achiral Isotropic Metasurfaces</w:t>
+      </w:r>
+    </w:p>
+    <w:p>
+      <w:pPr>
+        <w:pStyle w:val="authors_styleDD"/>
+      </w:pPr>
+      <w:r>
+        <w:rPr>
+          <w:i/>
+        </w:rPr>
+        <w:t>Droulias, S</w:t>
+      </w:r>
+    </w:p>
+    <w:p>
+      <w:pPr>
+        <w:pStyle w:val="journal_styleDD"/>
+      </w:pPr>
+      <w:r>
+        <w:t xml:space="preserve">PHYSICAL REVIEW B </w:t>
+      </w:r>
+      <w:r>
+        <w:rPr>
+          <w:b/>
+        </w:rPr>
+        <w:t>102</w:t>
+      </w:r>
+      <w:r>
+        <w:t xml:space="preserve"> (7),  (2020)  |  doi: </w:t>
+      </w:r>
+      <w:r>
+        <w:rPr>
+          <w:color w:val="000000" w:themeColor="hyperlink"/>
+          <w:u w:val="single"/>
+        </w:rPr>
+        <w:hyperlink r:id="rId24">
+          <w:r>
+            <w:rPr/>
+            <w:t>10.1103/PhysRevB.102.075119</w:t>
+          </w:r>
+        </w:hyperlink>
+      </w:r>
+    </w:p>
+    <w:p>
+      <w:pPr>
+        <w:pStyle w:val="title_styleDD"/>
+      </w:pPr>
+      <w:r>
+        <w:t>17. Surprising Chiral Composition Changes Over The Amazon Rainforest With Height, Time And Season</w:t>
+      </w:r>
+    </w:p>
+    <w:p>
+      <w:pPr>
+        <w:pStyle w:val="authors_styleDD"/>
+      </w:pPr>
+      <w:r>
+        <w:rPr>
+          <w:i/>
+        </w:rPr>
+        <w:t>Zannoni, N, Leppla, D, Lembo Silveira De Assis, PI, Hoffmann, T, Sa, M, Araujo, A, and Williams, J</w:t>
+      </w:r>
+    </w:p>
+    <w:p>
+      <w:pPr>
+        <w:pStyle w:val="journal_styleDD"/>
+      </w:pPr>
+      <w:r>
+        <w:t xml:space="preserve">COMMUNICATIONS EARTH \&amp; ENVIRONMENT </w:t>
+      </w:r>
+      <w:r>
+        <w:rPr>
+          <w:b/>
+        </w:rPr>
+        <w:t>1</w:t>
+      </w:r>
+      <w:r>
+        <w:t xml:space="preserve"> (1),  (2020)  |  doi: </w:t>
+      </w:r>
+      <w:r>
+        <w:rPr>
+          <w:color w:val="000000" w:themeColor="hyperlink"/>
+          <w:u w:val="single"/>
+        </w:rPr>
+        <w:hyperlink r:id="rId25">
+          <w:r>
+            <w:rPr/>
+            <w:t>10.1038/s43247-020-0007-9</w:t>
+          </w:r>
+        </w:hyperlink>
+      </w:r>
+    </w:p>
+    <w:p>
+      <w:pPr>
+        <w:pStyle w:val="title_styleDD"/>
+      </w:pPr>
+      <w:r>
+        <w:t>18. Absolute Chiral Sensing In Dielectric Metasurfaces Using Signal Reversals</w:t>
+      </w:r>
+    </w:p>
+    <w:p>
+      <w:pPr>
+        <w:pStyle w:val="authors_styleDD"/>
+      </w:pPr>
+      <w:r>
+        <w:rPr>
+          <w:i/>
+        </w:rPr>
+        <w:t>Droulias, S, and Bougas, L</w:t>
+      </w:r>
+    </w:p>
+    <w:p>
+      <w:pPr>
+        <w:pStyle w:val="journal_styleDD"/>
+      </w:pPr>
+      <w:r>
+        <w:t xml:space="preserve">NANO LETTERS </w:t>
+      </w:r>
+      <w:r>
+        <w:rPr>
+          <w:b/>
+        </w:rPr>
+        <w:t>20</w:t>
+      </w:r>
+      <w:r>
+        <w:t xml:space="preserve"> (8), 5960-5966 (2020)  |  doi: </w:t>
+      </w:r>
+      <w:r>
+        <w:rPr>
+          <w:color w:val="000000" w:themeColor="hyperlink"/>
+          <w:u w:val="single"/>
+        </w:rPr>
+        <w:hyperlink r:id="rId26">
+          <w:r>
+            <w:rPr/>
+            <w:t>10.1021/acs.nanolett.0c01938</w:t>
+          </w:r>
+        </w:hyperlink>
+      </w:r>
+    </w:p>
+    <w:p>
+      <w:pPr>
+        <w:pStyle w:val="title_styleDD"/>
+      </w:pPr>
+      <w:r>
+        <w:t>19. Gas-Phase Optical Activity Measurements Using A Compact Cavity Ringdown Polarimeter</w:t>
+      </w:r>
+    </w:p>
+    <w:p>
+      <w:pPr>
+        <w:pStyle w:val="authors_styleDD"/>
+      </w:pPr>
+      <w:r>
+        <w:rPr>
+          <w:i/>
+        </w:rPr>
+        <w:t>Spiliotis, AK, Xygkis, M, Klironomou, E, Kardamaki, E, Boulogiannis, GK, Katsoprinakis, GE, Sofikitis, D, and Rakitzis, TP</w:t>
+      </w:r>
+    </w:p>
+    <w:p>
+      <w:pPr>
+        <w:pStyle w:val="journal_styleDD"/>
+      </w:pPr>
+      <w:r>
+        <w:t xml:space="preserve">LASER PHYSICS </w:t>
+      </w:r>
+      <w:r>
+        <w:rPr>
+          <w:b/>
+        </w:rPr>
+        <w:t>30</w:t>
+      </w:r>
+      <w:r>
+        <w:t xml:space="preserve"> (7),  (2020)  |  doi: </w:t>
+      </w:r>
+      <w:r>
+        <w:rPr>
+          <w:color w:val="000000" w:themeColor="hyperlink"/>
+          <w:u w:val="single"/>
+        </w:rPr>
+        <w:hyperlink r:id="rId27">
+          <w:r>
+            <w:rPr/>
+            <w:t>10.1088/1555-6611/ab8d2e</w:t>
+          </w:r>
+        </w:hyperlink>
+      </w:r>
+    </w:p>
+    <w:p>
+      <w:pPr>
+        <w:pStyle w:val="title_styleDD"/>
+      </w:pPr>
+      <w:r>
+        <w:t>20. Pt-Symmetric Chiral Metamaterials: Asymmetric Effects And Pt-Phase Control</w:t>
+      </w:r>
+    </w:p>
+    <w:p>
+      <w:pPr>
+        <w:pStyle w:val="authors_styleDD"/>
+      </w:pPr>
+      <w:r>
+        <w:rPr>
+          <w:i/>
+        </w:rPr>
+        <w:t>Katsantonis, I, Droulias, S, Soukoulis, CM, Economou, EN, and Kafesaki, M</w:t>
+      </w:r>
+    </w:p>
+    <w:p>
+      <w:pPr>
+        <w:pStyle w:val="journal_styleDD"/>
+      </w:pPr>
+      <w:r>
+        <w:t xml:space="preserve">PHYSICAL REVIEW B </w:t>
+      </w:r>
+      <w:r>
+        <w:rPr>
+          <w:b/>
+        </w:rPr>
+        <w:t>101</w:t>
+      </w:r>
+      <w:r>
+        <w:t xml:space="preserve"> (21),  (2020)  |  doi: </w:t>
+      </w:r>
+      <w:r>
+        <w:rPr>
+          <w:color w:val="000000" w:themeColor="hyperlink"/>
+          <w:u w:val="single"/>
+        </w:rPr>
+        <w:hyperlink r:id="rId28">
+          <w:r>
+            <w:rPr/>
+            <w:t>10.1103/PhysRevB.101.214109</w:t>
+          </w:r>
+        </w:hyperlink>
+      </w:r>
+    </w:p>
+    <w:p>
+      <w:pPr>
+        <w:pStyle w:val="title_styleDD"/>
+      </w:pPr>
+      <w:r>
+        <w:t>21. Scattering Properties Of Pt-Symmetric Chiral Metamaterials</w:t>
+      </w:r>
+    </w:p>
+    <w:p>
+      <w:pPr>
+        <w:pStyle w:val="authors_styleDD"/>
+      </w:pPr>
+      <w:r>
+        <w:rPr>
+          <w:i/>
+        </w:rPr>
+        <w:t>Katsantonis, I, Droulias, S, Soukoulis, CM, Economou, EN, and Kafesaki, M</w:t>
+      </w:r>
+    </w:p>
+    <w:p>
+      <w:pPr>
+        <w:pStyle w:val="journal_styleDD"/>
+      </w:pPr>
+      <w:r>
+        <w:t xml:space="preserve">PHOTONICS </w:t>
+      </w:r>
+      <w:r>
+        <w:rPr>
+          <w:b/>
+        </w:rPr>
+        <w:t>7</w:t>
+      </w:r>
+      <w:r>
+        <w:t xml:space="preserve"> (2),  (2020)  |  doi: </w:t>
+      </w:r>
+      <w:r>
+        <w:rPr>
+          <w:color w:val="000000" w:themeColor="hyperlink"/>
+          <w:u w:val="single"/>
+        </w:rPr>
+        <w:hyperlink r:id="rId29">
+          <w:r>
+            <w:rPr/>
+            <w:t>10.3390/photonics7020043</w:t>
+          </w:r>
+        </w:hyperlink>
+      </w:r>
+    </w:p>
+    <w:p>
+      <w:pPr>
+        <w:pStyle w:val="title_styleDD"/>
+      </w:pPr>
+      <w:r>
+        <w:t>22. Optical Activity Of Lysozyme In Solution At 532 Nm Via Signal -Reversing Cavity Ring -Down Polarimetry</w:t>
+      </w:r>
+    </w:p>
+    <w:p>
+      <w:pPr>
+        <w:pStyle w:val="authors_styleDD"/>
+      </w:pPr>
+      <w:r>
+        <w:rPr>
+          <w:i/>
+        </w:rPr>
+        <w:t>Spiliotis, AK, Xygkis, M, Klironomou, E, Kardamaki, E, Boulogiannis, GK, Katsoprinakis, GE, Sofikitis, D, and Rakitzis, TP</w:t>
+      </w:r>
+    </w:p>
+    <w:p>
+      <w:pPr>
+        <w:pStyle w:val="journal_styleDD"/>
+      </w:pPr>
+      <w:r>
+        <w:t xml:space="preserve">CHEMICAL PHYSICS LETTERS </w:t>
+      </w:r>
+      <w:r>
+        <w:rPr>
+          <w:b/>
+        </w:rPr>
+        <w:t>747</w:t>
+      </w:r>
+      <w:r>
+        <w:t xml:space="preserve">,  (2020)  |  doi: </w:t>
+      </w:r>
+      <w:r>
+        <w:rPr>
+          <w:color w:val="000000" w:themeColor="hyperlink"/>
+          <w:u w:val="single"/>
+        </w:rPr>
+        <w:hyperlink r:id="rId30">
+          <w:r>
+            <w:rPr/>
+            <w:t>10.1016/j.cplett.2020.137345</w:t>
+          </w:r>
+        </w:hyperlink>
+      </w:r>
+    </w:p>
+    <w:p>
+      <w:pPr>
+        <w:pStyle w:val="title_styleDD"/>
+      </w:pPr>
+      <w:r>
+        <w:t>23. Continuous-Wave Cavity Ring-Down Polarimetry</w:t>
+      </w:r>
+    </w:p>
+    <w:p>
+      <w:pPr>
+        <w:pStyle w:val="authors_styleDD"/>
+      </w:pPr>
+      <w:r>
+        <w:rPr>
+          <w:i/>
+        </w:rPr>
+        <w:t>Visschers, JC, Tretiak, O, Budker, D, and Bougas, L</w:t>
+      </w:r>
+    </w:p>
+    <w:p>
+      <w:pPr>
+        <w:pStyle w:val="journal_styleDD"/>
+      </w:pPr>
+      <w:r>
+        <w:t xml:space="preserve">JOURNAL OF CHEMICAL PHYSICS </w:t>
+      </w:r>
+      <w:r>
+        <w:rPr>
+          <w:b/>
+        </w:rPr>
+        <w:t>152</w:t>
+      </w:r>
+      <w:r>
+        <w:t xml:space="preserve"> (16),  (2020)  |  doi: </w:t>
+      </w:r>
+      <w:r>
+        <w:rPr>
+          <w:color w:val="000000" w:themeColor="hyperlink"/>
+          <w:u w:val="single"/>
+        </w:rPr>
+        <w:hyperlink r:id="rId31">
+          <w:r>
+            <w:rPr/>
+            <w:t>10.1063/5.0004476</w:t>
+          </w:r>
+        </w:hyperlink>
+      </w:r>
+    </w:p>
+    <w:p>
+      <w:pPr>
+        <w:pStyle w:val="title_styleDD"/>
+      </w:pPr>
+      <w:r>
+        <w:t>24. Optoplasmonic Characterisation Of Reversible Disulfide Interactions At Single Thiol Sites In The Attomolar Regime</w:t>
+      </w:r>
+    </w:p>
+    <w:p>
+      <w:pPr>
+        <w:pStyle w:val="authors_styleDD"/>
+      </w:pPr>
+      <w:r>
+        <w:rPr>
+          <w:i/>
+        </w:rPr>
+        <w:t>Vincent, S, Subramanian, S, and Vollmer, F</w:t>
+      </w:r>
+    </w:p>
+    <w:p>
+      <w:pPr>
+        <w:pStyle w:val="journal_styleDD"/>
+      </w:pPr>
+      <w:r>
+        <w:t xml:space="preserve">NATURE COMMUNICATIONS </w:t>
+      </w:r>
+      <w:r>
+        <w:rPr>
+          <w:b/>
+        </w:rPr>
+        <w:t>11</w:t>
+      </w:r>
+      <w:r>
+        <w:t xml:space="preserve"> (1),  (2020)  |  doi: </w:t>
+      </w:r>
+      <w:r>
+        <w:rPr>
+          <w:color w:val="000000" w:themeColor="hyperlink"/>
+          <w:u w:val="single"/>
+        </w:rPr>
+        <w:hyperlink r:id="rId32">
+          <w:r>
+            <w:rPr/>
+            <w:t>10.1038/s41467-020-15822-8</w:t>
+          </w:r>
+        </w:hyperlink>
+      </w:r>
+    </w:p>
+    <w:p>
+      <w:pPr>
+        <w:pStyle w:val="title_styleDD"/>
+      </w:pPr>
+      <w:r>
+        <w:t>25. Thermally Tunable Whispering-Gallery Mode Cavities For Magneto-Optics</w:t>
+      </w:r>
+    </w:p>
+    <w:p>
+      <w:pPr>
+        <w:pStyle w:val="authors_styleDD"/>
+      </w:pPr>
+      <w:r>
+        <w:rPr>
+          <w:i/>
+        </w:rPr>
+        <w:t>Vincent, S, Jiang, X, Russell, P, and Vollmer, F</w:t>
+      </w:r>
+    </w:p>
+    <w:p>
+      <w:pPr>
+        <w:pStyle w:val="journal_styleDD"/>
+      </w:pPr>
+      <w:r>
+        <w:t xml:space="preserve">APPLIED PHYSICS LETTERS </w:t>
+      </w:r>
+      <w:r>
+        <w:rPr>
+          <w:b/>
+        </w:rPr>
+        <w:t>116</w:t>
+      </w:r>
+      <w:r>
+        <w:t xml:space="preserve"> (16),  (2020)  |  doi: </w:t>
+      </w:r>
+      <w:r>
+        <w:rPr>
+          <w:color w:val="000000" w:themeColor="hyperlink"/>
+          <w:u w:val="single"/>
+        </w:rPr>
+        <w:hyperlink r:id="rId33">
+          <w:r>
+            <w:rPr/>
+            <w:t>10.1063/5.0006367</w:t>
+          </w:r>
+        </w:hyperlink>
+      </w:r>
+    </w:p>
+    <w:p>
+      <w:pPr>
+        <w:pStyle w:val="title_styleDD"/>
+      </w:pPr>
+      <w:r>
+        <w:t>26. Accessible Phases Via Wave Impedance Engineering With Pt-Symmetric Metamaterials</w:t>
+      </w:r>
+    </w:p>
+    <w:p>
+      <w:pPr>
+        <w:pStyle w:val="authors_styleDD"/>
+      </w:pPr>
+      <w:r>
+        <w:rPr>
+          <w:i/>
+        </w:rPr>
+        <w:t>Droulias, S, Katsantonis, I, Kafesaki, M, Soukoulis, CM, and Economou, EN</w:t>
+      </w:r>
+    </w:p>
+    <w:p>
+      <w:pPr>
+        <w:pStyle w:val="journal_styleDD"/>
+      </w:pPr>
+      <w:r>
+        <w:t xml:space="preserve">PHYSICAL REVIEW B </w:t>
+      </w:r>
+      <w:r>
+        <w:rPr>
+          <w:b/>
+        </w:rPr>
+        <w:t>100</w:t>
+      </w:r>
+      <w:r>
+        <w:t xml:space="preserve"> (20),  (2019)  |  doi: </w:t>
+      </w:r>
+      <w:r>
+        <w:rPr>
+          <w:color w:val="000000" w:themeColor="hyperlink"/>
+          <w:u w:val="single"/>
+        </w:rPr>
+        <w:hyperlink r:id="rId34">
+          <w:r>
+            <w:rPr/>
+            <w:t>10.1103/PhysRevB.100.205133</w:t>
+          </w:r>
+        </w:hyperlink>
+      </w:r>
+    </w:p>
+    <w:p>
+      <w:pPr>
+        <w:pStyle w:val="title_styleDD"/>
+      </w:pPr>
+      <w:r>
+        <w:t>27. Cavity-Based Chiral Polarimetry: Parity Nonconserving Optical Rotation In Cs, Dy, And Hgh</w:t>
+      </w:r>
+    </w:p>
+    <w:p>
+      <w:pPr>
+        <w:pStyle w:val="authors_styleDD"/>
+      </w:pPr>
+      <w:r>
+        <w:rPr>
+          <w:i/>
+        </w:rPr>
+        <w:t>Katsoprinakis, GE, and Rakitzis, TP</w:t>
+      </w:r>
+    </w:p>
+    <w:p>
+      <w:pPr>
+        <w:pStyle w:val="journal_styleDD"/>
+      </w:pPr>
+      <w:r>
+        <w:t xml:space="preserve">JOURNAL OF PHYSICS B-ATOMIC MOLECULAR AND OPTICAL PHYSICS </w:t>
+      </w:r>
+      <w:r>
+        <w:rPr>
+          <w:b/>
+        </w:rPr>
+        <w:t>52</w:t>
+      </w:r>
+      <w:r>
+        <w:t xml:space="preserve"> (21),  (2019)  |  doi: </w:t>
+      </w:r>
+      <w:r>
+        <w:rPr>
+          <w:color w:val="000000" w:themeColor="hyperlink"/>
+          <w:u w:val="single"/>
+        </w:rPr>
+        <w:hyperlink r:id="rId35">
+          <w:r>
+            <w:rPr/>
+            <w:t>10.1088/1361-6455/ab410b</w:t>
+          </w:r>
+        </w:hyperlink>
+      </w:r>
+    </w:p>
+    <w:p>
+      <w:pPr>
+        <w:pStyle w:val="title_styleDD"/>
+      </w:pPr>
+      <w:r>
+        <w:t>28. Variable Single-Axis Magnetic-Field Generator Using Permanent Magnets</w:t>
+      </w:r>
+    </w:p>
+    <w:p>
+      <w:pPr>
+        <w:pStyle w:val="authors_styleDD"/>
+      </w:pPr>
+      <w:r>
+        <w:rPr>
+          <w:i/>
+        </w:rPr>
+        <w:t>Tretiak, O, Bluemler, P, and Bougas, L</w:t>
+      </w:r>
+    </w:p>
+    <w:p>
+      <w:pPr>
+        <w:pStyle w:val="journal_styleDD"/>
+      </w:pPr>
+      <w:r>
+        <w:t xml:space="preserve">AIP ADVANCES </w:t>
+      </w:r>
+      <w:r>
+        <w:rPr>
+          <w:b/>
+        </w:rPr>
+        <w:t>9</w:t>
+      </w:r>
+      <w:r>
+        <w:t xml:space="preserve"> (11),  (2019)  |  doi: </w:t>
+      </w:r>
+      <w:r>
+        <w:rPr>
+          <w:color w:val="000000" w:themeColor="hyperlink"/>
+          <w:u w:val="single"/>
+        </w:rPr>
+        <w:hyperlink r:id="rId36">
+          <w:r>
+            <w:rPr/>
+            <w:t>10.1063/1.5130896</w:t>
+          </w:r>
+        </w:hyperlink>
+      </w:r>
+    </w:p>
+    <w:p>
+      <w:pPr>
+        <w:pStyle w:val="title_styleDD"/>
+      </w:pPr>
+      <w:r>
+        <w:t>29. Ultrabroadband 3D Invisibility With Fast-Light Cloaks</w:t>
+      </w:r>
+    </w:p>
+    <w:p>
+      <w:pPr>
+        <w:pStyle w:val="authors_styleDD"/>
+      </w:pPr>
+      <w:r>
+        <w:rPr>
+          <w:i/>
+        </w:rPr>
+        <w:t>Tsakmakidis, KL, Reshef, O, Almpanis, E, Zouros, GP, Mohammadi, E, Saadat, D, Sohrabi, F, Fahimi-Kashani, N, Etezadi, D, Boyd, RW, and Altug, H</w:t>
+      </w:r>
+    </w:p>
+    <w:p>
+      <w:pPr>
+        <w:pStyle w:val="journal_styleDD"/>
+      </w:pPr>
+      <w:r>
+        <w:t xml:space="preserve">NATURE COMMUNICATIONS </w:t>
+      </w:r>
+      <w:r>
+        <w:rPr>
+          <w:b/>
+        </w:rPr>
+        <w:t>10</w:t>
+      </w:r>
+      <w:r>
+        <w:t xml:space="preserve">,  (2019)  |  doi: </w:t>
+      </w:r>
+      <w:r>
+        <w:rPr>
+          <w:color w:val="000000" w:themeColor="hyperlink"/>
+          <w:u w:val="single"/>
+        </w:rPr>
+        <w:hyperlink r:id="rId37">
+          <w:r>
+            <w:rPr/>
+            <w:t>10.1038/s41467-019-12813-2</w:t>
+          </w:r>
+        </w:hyperlink>
+      </w:r>
+    </w:p>
+    <w:p>
+      <w:pPr>
+        <w:pStyle w:val="title_styleDD"/>
+      </w:pPr>
+      <w:r>
+        <w:t>30. Sensitive Detection Of Ho2 Radicals Produced In An Atmospheric Pressure Plasma Using Faraday Rotation Cavity Ring-Down Spectroscopy</w:t>
+      </w:r>
+    </w:p>
+    <w:p>
+      <w:pPr>
+        <w:pStyle w:val="authors_styleDD"/>
+      </w:pPr>
+      <w:r>
+        <w:rPr>
+          <w:i/>
+        </w:rPr>
+        <w:t>Gianella, M, Press, SA, Manfred, KM, Norman, HC, Islam, M, and Ritchie, GAD</w:t>
+      </w:r>
+    </w:p>
+    <w:p>
+      <w:pPr>
+        <w:pStyle w:val="journal_styleDD"/>
+      </w:pPr>
+      <w:r>
+        <w:t xml:space="preserve">JOURNAL OF CHEMICAL PHYSICS </w:t>
+      </w:r>
+      <w:r>
+        <w:rPr>
+          <w:b/>
+        </w:rPr>
+        <w:t>151</w:t>
+      </w:r>
+      <w:r>
+        <w:t xml:space="preserve"> (12),  (2019)  |  doi: </w:t>
+      </w:r>
+      <w:r>
+        <w:rPr>
+          <w:color w:val="000000" w:themeColor="hyperlink"/>
+          <w:u w:val="single"/>
+        </w:rPr>
+        <w:hyperlink r:id="rId38">
+          <w:r>
+            <w:rPr/>
+            <w:t>10.1063/1.5119191</w:t>
+          </w:r>
+        </w:hyperlink>
+      </w:r>
+    </w:p>
+    <w:p>
+      <w:pPr>
+        <w:pStyle w:val="title_styleDD"/>
+      </w:pPr>
+      <w:r>
+        <w:t>31. Accessible Superchiral Near-Fields Driven By Tailored Electric And Magnetic Resonances In All-Dielectric Nanostructures</w:t>
+      </w:r>
+    </w:p>
+    <w:p>
+      <w:pPr>
+        <w:pStyle w:val="authors_styleDD"/>
+      </w:pPr>
+      <w:r>
+        <w:rPr>
+          <w:i/>
+        </w:rPr>
+        <w:t>Mohammadi, E, Tavakoli, A, Dehkhoda, P, Jahani, Y, Tsakmakidis, KL, Tittl, A, and Altug, H</w:t>
+      </w:r>
+    </w:p>
+    <w:p>
+      <w:pPr>
+        <w:pStyle w:val="journal_styleDD"/>
+      </w:pPr>
+      <w:r>
+        <w:t xml:space="preserve">ACS PHOTONICS </w:t>
+      </w:r>
+      <w:r>
+        <w:rPr>
+          <w:b/>
+        </w:rPr>
+        <w:t>6</w:t>
+      </w:r>
+      <w:r>
+        <w:t xml:space="preserve"> (8), 1939-1946 (2019)  |  doi: </w:t>
+      </w:r>
+      <w:r>
+        <w:rPr>
+          <w:color w:val="000000" w:themeColor="hyperlink"/>
+          <w:u w:val="single"/>
+        </w:rPr>
+        <w:hyperlink r:id="rId39">
+          <w:r>
+            <w:rPr/>
+            <w:t>10.1021/acsphotonics.8b01767</w:t>
+          </w:r>
+        </w:hyperlink>
+      </w:r>
+    </w:p>
+    <w:p>
+      <w:pPr>
+        <w:pStyle w:val="title_styleDD"/>
+      </w:pPr>
+      <w:r>
+        <w:t>32. Surface Plasmon Platform For Angle-Resolved Chiral Sensing</w:t>
+      </w:r>
+    </w:p>
+    <w:p>
+      <w:pPr>
+        <w:pStyle w:val="authors_styleDD"/>
+      </w:pPr>
+      <w:r>
+        <w:rPr>
+          <w:i/>
+        </w:rPr>
+        <w:t>Droulias, S, and Bougas, L</w:t>
+      </w:r>
+    </w:p>
+    <w:p>
+      <w:pPr>
+        <w:pStyle w:val="journal_styleDD"/>
+      </w:pPr>
+      <w:r>
+        <w:t xml:space="preserve">ACS PHOTONICS </w:t>
+      </w:r>
+      <w:r>
+        <w:rPr>
+          <w:b/>
+        </w:rPr>
+        <w:t>6</w:t>
+      </w:r>
+      <w:r>
+        <w:t xml:space="preserve"> (6), 1485-1492 (2019)  |  doi: </w:t>
+      </w:r>
+      <w:r>
+        <w:rPr>
+          <w:color w:val="000000" w:themeColor="hyperlink"/>
+          <w:u w:val="single"/>
+        </w:rPr>
+        <w:hyperlink r:id="rId40">
+          <w:r>
+            <w:rPr/>
+            <w:t>10.1021/acsphotonics.9b00137</w:t>
+          </w:r>
+        </w:hyperlink>
+      </w:r>
+    </w:p>
+    <w:p>
+      <w:pPr>
+        <w:pStyle w:val="title_styleDD"/>
+      </w:pPr>
+      <w:r>
+        <w:t>33. Ultrasensitive Hyperspectral Imaging And Biodetection Enabled By Dielectric Metasurfaces</w:t>
+      </w:r>
+    </w:p>
+    <w:p>
+      <w:pPr>
+        <w:pStyle w:val="authors_styleDD"/>
+      </w:pPr>
+      <w:r>
+        <w:rPr>
+          <w:i/>
+        </w:rPr>
+        <w:t>Yesilkoy, F, Arvelo, ER, Jahani, Y, Liu, M, Tittl, A, Cevher, V, Kivshar, Y, and Altug, H</w:t>
+      </w:r>
+    </w:p>
+    <w:p>
+      <w:pPr>
+        <w:pStyle w:val="journal_styleDD"/>
+      </w:pPr>
+      <w:r>
+        <w:t xml:space="preserve">NATURE PHOTONICS </w:t>
+      </w:r>
+      <w:r>
+        <w:rPr>
+          <w:b/>
+        </w:rPr>
+        <w:t>13</w:t>
+      </w:r>
+      <w:r>
+        <w:t xml:space="preserve"> (6), 390+ (2019)  |  doi: </w:t>
+      </w:r>
+      <w:r>
+        <w:rPr>
+          <w:color w:val="000000" w:themeColor="hyperlink"/>
+          <w:u w:val="single"/>
+        </w:rPr>
+        <w:hyperlink r:id="rId41">
+          <w:r>
+            <w:rPr/>
+            <w:t>10.1038/s41566-019-0394-6</w:t>
+          </w:r>
+        </w:hyperlink>
+      </w:r>
+    </w:p>
+    <w:p>
+      <w:pPr>
+        <w:pStyle w:val="title_styleDD"/>
+      </w:pPr>
+      <w:r>
+        <w:t>34. Chiral Metamaterials With Pt Symmetry And Beyond</w:t>
+      </w:r>
+    </w:p>
+    <w:p>
+      <w:pPr>
+        <w:pStyle w:val="authors_styleDD"/>
+      </w:pPr>
+      <w:r>
+        <w:rPr>
+          <w:i/>
+        </w:rPr>
+        <w:t>Droulias, S, Katsantonis, I, Kafesaki, M, Soukoulis, CM, and Economou, EN</w:t>
+      </w:r>
+    </w:p>
+    <w:p>
+      <w:pPr>
+        <w:pStyle w:val="journal_styleDD"/>
+      </w:pPr>
+      <w:r>
+        <w:t xml:space="preserve">PHYSICAL REVIEW LETTERS </w:t>
+      </w:r>
+      <w:r>
+        <w:rPr>
+          <w:b/>
+        </w:rPr>
+        <w:t>122</w:t>
+      </w:r>
+      <w:r>
+        <w:t xml:space="preserve"> (21),  (2019)  |  doi: </w:t>
+      </w:r>
+      <w:r>
+        <w:rPr>
+          <w:color w:val="000000" w:themeColor="hyperlink"/>
+          <w:u w:val="single"/>
+        </w:rPr>
+        <w:hyperlink r:id="rId42">
+          <w:r>
+            <w:rPr/>
+            <w:t>10.1103/PhysRevLett.122.213201</w:t>
+          </w:r>
+        </w:hyperlink>
+      </w:r>
+    </w:p>
+    <w:p>
+      <w:pPr>
+        <w:pStyle w:val="title_styleDD"/>
+      </w:pPr>
+      <w:r>
+        <w:t>35. Compartment Specific Chiral Pinene Emissions Identified In A Maritime Pine Forest</w:t>
+      </w:r>
+    </w:p>
+    <w:p>
+      <w:pPr>
+        <w:pStyle w:val="authors_styleDD"/>
+      </w:pPr>
+      <w:r>
+        <w:rPr>
+          <w:i/>
+        </w:rPr>
+        <w:t>Staudt, M, Byron, J, Piquemal, K, and Williams, J</w:t>
+      </w:r>
+    </w:p>
+    <w:p>
+      <w:pPr>
+        <w:pStyle w:val="journal_styleDD"/>
+      </w:pPr>
+      <w:r>
+        <w:t xml:space="preserve">SCIENCE OF THE TOTAL ENVIRONMENT </w:t>
+      </w:r>
+      <w:r>
+        <w:rPr>
+          <w:b/>
+        </w:rPr>
+        <w:t>654</w:t>
+      </w:r>
+      <w:r>
+        <w:t xml:space="preserve">, 1158-1166 (2019)  |  doi: </w:t>
+      </w:r>
+      <w:r>
+        <w:rPr>
+          <w:color w:val="000000" w:themeColor="hyperlink"/>
+          <w:u w:val="single"/>
+        </w:rPr>
+        <w:hyperlink r:id="rId43">
+          <w:r>
+            <w:rPr/>
+            <w:t>10.1016/j.scitotenv.2018.11.146</w:t>
+          </w:r>
+        </w:hyperlink>
+      </w:r>
+    </w:p>
+    <w:p>
+      <w:pPr>
+        <w:pStyle w:val="title_styleDD"/>
+      </w:pPr>
+      <w:r>
+        <w:t>36. Quantifying The Limits Of Detection Of Surface-Enhanced Infrared Spectroscopy With Grating Order-Coupled Nanogap Antennas</w:t>
+      </w:r>
+    </w:p>
+    <w:p>
+      <w:pPr>
+        <w:pStyle w:val="authors_styleDD"/>
+      </w:pPr>
+      <w:r>
+        <w:rPr>
+          <w:i/>
+        </w:rPr>
+        <w:t>John-Herpin, A, Tittl, A, and Altug, H</w:t>
+      </w:r>
+    </w:p>
+    <w:p>
+      <w:pPr>
+        <w:pStyle w:val="journal_styleDD"/>
+      </w:pPr>
+      <w:r>
+        <w:t xml:space="preserve">ACS PHOTONICS </w:t>
+      </w:r>
+      <w:r>
+        <w:rPr>
+          <w:b/>
+        </w:rPr>
+        <w:t>5</w:t>
+      </w:r>
+      <w:r>
+        <w:t xml:space="preserve"> (10), 4117-4124 (2018)  |  doi: </w:t>
+      </w:r>
+      <w:r>
+        <w:rPr>
+          <w:color w:val="000000" w:themeColor="hyperlink"/>
+          <w:u w:val="single"/>
+        </w:rPr>
+        <w:hyperlink r:id="rId44">
+          <w:r>
+            <w:rPr/>
+            <w:t>10.1021/acsphotonics.8b00847</w:t>
+          </w:r>
+        </w:hyperlink>
+      </w:r>
+    </w:p>
+    <w:p>
+      <w:pPr>
+        <w:pStyle w:val="title_styleDD"/>
+      </w:pPr>
+      <w:r>
+        <w:t>37. Nanoimaging And Control Of Molecular Vibrations Through Electromagnetically Induced Scattering Reaching The Strong Coupling Regime</w:t>
+      </w:r>
+    </w:p>
+    <w:p>
+      <w:pPr>
+        <w:pStyle w:val="authors_styleDD"/>
+      </w:pPr>
+      <w:r>
+        <w:rPr>
+          <w:i/>
+        </w:rPr>
+        <w:t>Muller, EA, Pollard, B, Bechtel, HA, Adato, R, Etezadi, D, Altug, H, and Raschke, MB</w:t>
+      </w:r>
+    </w:p>
+    <w:p>
+      <w:pPr>
+        <w:pStyle w:val="journal_styleDD"/>
+      </w:pPr>
+      <w:r>
+        <w:t xml:space="preserve">ACS PHOTONICS </w:t>
+      </w:r>
+      <w:r>
+        <w:rPr>
+          <w:b/>
+        </w:rPr>
+        <w:t>5</w:t>
+      </w:r>
+      <w:r>
+        <w:t xml:space="preserve"> (9), 3594-3600 (2018)  |  doi: </w:t>
+      </w:r>
+      <w:r>
+        <w:rPr>
+          <w:color w:val="000000" w:themeColor="hyperlink"/>
+          <w:u w:val="single"/>
+        </w:rPr>
+        <w:hyperlink r:id="rId45">
+          <w:r>
+            <w:rPr/>
+            <w:t>10.1021/acsphotonics.8b00425</w:t>
+          </w:r>
+        </w:hyperlink>
+      </w:r>
+    </w:p>
+    <w:p>
+      <w:pPr>
+        <w:pStyle w:val="title_styleDD"/>
+      </w:pPr>
+      <w:r>
+        <w:t>38. Enhanced Nuclear-Spin-Dependent Parity-Violation Effects Using The (Hgh)-Hg-199 Molecule</w:t>
+      </w:r>
+    </w:p>
+    <w:p>
+      <w:pPr>
+        <w:pStyle w:val="authors_styleDD"/>
+      </w:pPr>
+      <w:r>
+        <w:rPr>
+          <w:i/>
+        </w:rPr>
+        <w:t>Geddes, AJ, Skripnikov, V, Borschevsky, A, Berengut, JC, Flambaum, VV, and Rakitzis, TP</w:t>
+      </w:r>
+    </w:p>
+    <w:p>
+      <w:pPr>
+        <w:pStyle w:val="journal_styleDD"/>
+      </w:pPr>
+      <w:r>
+        <w:t xml:space="preserve">PHYSICAL REVIEW A </w:t>
+      </w:r>
+      <w:r>
+        <w:rPr>
+          <w:b/>
+        </w:rPr>
+        <w:t>98</w:t>
+      </w:r>
+      <w:r>
+        <w:t xml:space="preserve"> (2),  (2018)  |  doi: </w:t>
+      </w:r>
+      <w:r>
+        <w:rPr>
+          <w:color w:val="000000" w:themeColor="hyperlink"/>
+          <w:u w:val="single"/>
+        </w:rPr>
+        <w:hyperlink r:id="rId46">
+          <w:r>
+            <w:rPr/>
+            <w:t>10.1103/PhysRevA.98.022508</w:t>
+          </w:r>
+        </w:hyperlink>
+      </w:r>
+    </w:p>
+    <w:p>
+      <w:pPr>
+        <w:pStyle w:val="title_styleDD"/>
+      </w:pPr>
+      <w:r>
+        <w:t>39. Nanophotonic Platforms For Enhanced Chiral Sensing</w:t>
+      </w:r>
+    </w:p>
+    <w:p>
+      <w:pPr>
+        <w:pStyle w:val="authors_styleDD"/>
+      </w:pPr>
+      <w:r>
+        <w:rPr>
+          <w:i/>
+        </w:rPr>
+        <w:t>Mohammadi, E, Tsakmakidis, KL, Askarpour, AN, Dehkhoda, P, Tavakoli, A, and Altug, H</w:t>
+      </w:r>
+    </w:p>
+    <w:p>
+      <w:pPr>
+        <w:pStyle w:val="journal_styleDD"/>
+      </w:pPr>
+      <w:r>
+        <w:t xml:space="preserve">ACS PHOTONICS </w:t>
+      </w:r>
+      <w:r>
+        <w:rPr>
+          <w:b/>
+        </w:rPr>
+        <w:t>5</w:t>
+      </w:r>
+      <w:r>
+        <w:t xml:space="preserve"> (7, SI), 2669-2675 (2018)  |  doi: </w:t>
+      </w:r>
+      <w:r>
+        <w:rPr>
+          <w:color w:val="000000" w:themeColor="hyperlink"/>
+          <w:u w:val="single"/>
+        </w:rPr>
+        <w:hyperlink r:id="rId47">
+          <w:r>
+            <w:rPr/>
+            <w:t>10.1021/acsphotonics.8b00270</w:t>
+          </w:r>
+        </w:hyperlink>
+      </w:r>
+    </w:p>
+    <w:p>
+      <w:pPr>
+        <w:pStyle w:val="title_styleDD"/>
+      </w:pPr>
+      <w:r>
+        <w:t>40. Imaging-Based Molecular Barcoding With Pixelated Dielectric Metasurfaces</w:t>
+      </w:r>
+    </w:p>
+    <w:p>
+      <w:pPr>
+        <w:pStyle w:val="authors_styleDD"/>
+      </w:pPr>
+      <w:r>
+        <w:rPr>
+          <w:i/>
+        </w:rPr>
+        <w:t>Tittl, A, Leitis, A, Liu, M, Yesilkoy, F, Choi, D-Y, Neshev, DN, Kivshar, YS, and Altug, H</w:t>
+      </w:r>
+    </w:p>
+    <w:p>
+      <w:pPr>
+        <w:pStyle w:val="journal_styleDD"/>
+      </w:pPr>
+      <w:r>
+        <w:t xml:space="preserve">SCIENCE </w:t>
+      </w:r>
+      <w:r>
+        <w:rPr>
+          <w:b/>
+        </w:rPr>
+        <w:t>360</w:t>
+      </w:r>
+      <w:r>
+        <w:t xml:space="preserve"> (6393), 1105+ (2018)  |  doi: </w:t>
+      </w:r>
+      <w:r>
+        <w:rPr>
+          <w:color w:val="000000" w:themeColor="hyperlink"/>
+          <w:u w:val="single"/>
+        </w:rPr>
+        <w:hyperlink r:id="rId48">
+          <w:r>
+            <w:rPr/>
+            <w:t>10.1126/science.aas9768</w:t>
+          </w:r>
+        </w:hyperlink>
+      </w:r>
+    </w:p>
+    <w:p>
+      <w:pPr>
+        <w:pStyle w:val="title_styleDD"/>
+      </w:pPr>
+      <w:r>
+        <w:t>41. Resolving Molecule-Specific Information In Dynamic Lipid Membrane Processes With Multi-Resonant Infrared Metasurfaces</w:t>
+      </w:r>
+    </w:p>
+    <w:p>
+      <w:pPr>
+        <w:pStyle w:val="authors_styleDD"/>
+      </w:pPr>
+      <w:r>
+        <w:rPr>
+          <w:i/>
+        </w:rPr>
+        <w:t>Rodrigo, D, Tittl, A, Ait-Bouziad, N, John-Herpin, A, Limaj, O, Kelly, C, Yoo, D, Wittenberg, NJ, Oh, S-H, Lashuel, HA, and Altug, H</w:t>
+      </w:r>
+    </w:p>
+    <w:p>
+      <w:pPr>
+        <w:pStyle w:val="journal_styleDD"/>
+      </w:pPr>
+      <w:r>
+        <w:t xml:space="preserve">NATURE COMMUNICATIONS </w:t>
+      </w:r>
+      <w:r>
+        <w:rPr>
+          <w:b/>
+        </w:rPr>
+        <w:t>9</w:t>
+      </w:r>
+      <w:r>
+        <w:t xml:space="preserve">,  (2018)  |  doi: </w:t>
+      </w:r>
+      <w:r>
+        <w:rPr>
+          <w:color w:val="000000" w:themeColor="hyperlink"/>
+          <w:u w:val="single"/>
+        </w:rPr>
+        <w:hyperlink r:id="rId49">
+          <w:r>
+            <w:rPr/>
+            <w:t>10.1038/s41467-018-04594-x</w:t>
+          </w:r>
+        </w:hyperlink>
+      </w:r>
+    </w:p>
+    <w:p>
+      <w:pPr>
+        <w:pStyle w:val="title_styleDD"/>
+      </w:pPr>
+      <w:r>
+        <w:t>42. Real-Time In Situ Secondary Structure Analysis Of Protein Monolayer With Mid-Infrared Plasmonic Nanoantennas</w:t>
+      </w:r>
+    </w:p>
+    <w:p>
+      <w:pPr>
+        <w:pStyle w:val="authors_styleDD"/>
+      </w:pPr>
+      <w:r>
+        <w:rPr>
+          <w:i/>
+        </w:rPr>
+        <w:t>Etezadi, D, Warner, JB, Lashuel, HA, and Altug, H</w:t>
+      </w:r>
+    </w:p>
+    <w:p>
+      <w:pPr>
+        <w:pStyle w:val="journal_styleDD"/>
+      </w:pPr>
+      <w:r>
+        <w:t xml:space="preserve">ACS SENSORS </w:t>
+      </w:r>
+      <w:r>
+        <w:rPr>
+          <w:b/>
+        </w:rPr>
+        <w:t>3</w:t>
+      </w:r>
+      <w:r>
+        <w:t xml:space="preserve"> (6), 1109-1117 (2018)  |  doi: </w:t>
+      </w:r>
+      <w:r>
+        <w:rPr>
+          <w:color w:val="000000" w:themeColor="hyperlink"/>
+          <w:u w:val="single"/>
+        </w:rPr>
+        <w:hyperlink r:id="rId50">
+          <w:r>
+            <w:rPr/>
+            <w:t>10.1021/acssensors.8b00115</w:t>
+          </w:r>
+        </w:hyperlink>
+      </w:r>
+    </w:p>
+    <w:p>
+      <w:pPr>
+        <w:pStyle w:val="title_styleDD"/>
+      </w:pPr>
+      <w:r>
+        <w:t>43. Nanoplasmonic Mid-Infrared Biosensor For In Vitro Protein Secondary Structure Detection</w:t>
+      </w:r>
+    </w:p>
+    <w:p>
+      <w:pPr>
+        <w:pStyle w:val="authors_styleDD"/>
+      </w:pPr>
+      <w:r>
+        <w:rPr>
+          <w:i/>
+        </w:rPr>
+        <w:t>Etezadi, D, Warner, JB, Ruggeri, FS, Dietler, G, Lashuel, HA, and Altug, H</w:t>
+      </w:r>
+    </w:p>
+    <w:p>
+      <w:pPr>
+        <w:pStyle w:val="journal_styleDD"/>
+      </w:pPr>
+      <w:r>
+        <w:t xml:space="preserve">LIGHT-SCIENCE \&amp; APPLICATIONS </w:t>
+      </w:r>
+      <w:r>
+        <w:rPr>
+          <w:b/>
+        </w:rPr>
+        <w:t>6</w:t>
+      </w:r>
+      <w:r>
+        <w:t xml:space="preserve">,  (2017)  |  doi: </w:t>
+      </w:r>
+      <w:r>
+        <w:rPr>
+          <w:color w:val="000000" w:themeColor="hyperlink"/>
+          <w:u w:val="single"/>
+        </w:rPr>
+        <w:hyperlink r:id="rId51">
+          <w:r>
+            <w:rPr/>
+            <w:t>10.1038/lsa.2017.29</w:t>
+          </w:r>
+        </w:hyperlink>
+      </w:r>
+    </w:p>
+    <w:p>
+      <w:pPr>
+        <w:pStyle w:val="title_styleDD"/>
+      </w:pPr>
+      <w:r>
+        <w:t>44. Breaking Lorentz Reciprocity To Overcome The Time-Bandwidth Limit In Physics And Engineering</w:t>
+      </w:r>
+    </w:p>
+    <w:p>
+      <w:pPr>
+        <w:pStyle w:val="authors_styleDD"/>
+      </w:pPr>
+      <w:r>
+        <w:rPr>
+          <w:i/>
+        </w:rPr>
+        <w:t>Tsakmakidis, KL, Shen, L, Schulz, SA, Zheng, X, Upham, J, Deng, X, Altug, H, Vakakis, AF, and Boyd, RW</w:t>
+      </w:r>
+    </w:p>
+    <w:p>
+      <w:pPr>
+        <w:pStyle w:val="journal_styleDD"/>
+      </w:pPr>
+      <w:r>
+        <w:t xml:space="preserve">SCIENCE </w:t>
+      </w:r>
+      <w:r>
+        <w:rPr>
+          <w:b/>
+        </w:rPr>
+        <w:t>356</w:t>
+      </w:r>
+      <w:r>
+        <w:t xml:space="preserve"> (6344), 1260-1264 (2017)  |  doi: </w:t>
+      </w:r>
+      <w:r>
+        <w:rPr>
+          <w:color w:val="000000" w:themeColor="hyperlink"/>
+          <w:u w:val="single"/>
+        </w:rPr>
+        <w:hyperlink r:id="rId52">
+          <w:r>
+            <w:rPr/>
+            <w:t>10.1126/science.aam6662</w:t>
           </w:r>
         </w:hyperlink>
       </w:r>
@@ -12554,6 +14187,7 @@
     <w:rPr>
       <w:b/>
       <w:i w:val="0"/>
+      <w:color w:val="000000" w:themeColor="accent1"/>
       <w:sz w:val="26"/>
     </w:rPr>
   </w:style>
@@ -12566,6 +14200,7 @@
     <w:rPr>
       <w:b/>
       <w:i w:val="0"/>
+      <w:color w:val="000000" w:themeColor="accent1"/>
       <w:sz w:val="26"/>
     </w:rPr>
   </w:style>
@@ -12578,6 +14213,7 @@
     <w:rPr>
       <w:b w:val="0"/>
       <w:i/>
+      <w:color w:val="000000" w:themeColor="text1"/>
       <w:sz w:val="24"/>
     </w:rPr>
   </w:style>
@@ -12590,6 +14226,7 @@
     <w:rPr>
       <w:b w:val="0"/>
       <w:i/>
+      <w:color w:val="000000" w:themeColor="text1"/>
       <w:sz w:val="24"/>
     </w:rPr>
   </w:style>
@@ -12602,6 +14239,7 @@
     <w:rPr>
       <w:b w:val="0"/>
       <w:i w:val="0"/>
+      <w:color w:val="000000" w:themeColor="text1"/>
       <w:sz w:val="22"/>
     </w:rPr>
   </w:style>
@@ -12614,6 +14252,7 @@
     <w:rPr>
       <w:b w:val="0"/>
       <w:i w:val="0"/>
+      <w:color w:val="000000" w:themeColor="text1"/>
       <w:sz w:val="22"/>
     </w:rPr>
   </w:style>

</xml_diff>

<commit_message>
UC year 5 corrections v.2
</commit_message>
<xml_diff>
--- a/bib_out.docx
+++ b/bib_out.docx
@@ -15,7 +15,14 @@
         <w:pStyle w:val="title_style"/>
       </w:pPr>
       <w:r>
-        <w:t>1. Rapid Parameter Estimation Of Discrete Decaying Signals Using Autoencoder Networks</w:t>
+        <w:t xml:space="preserve">1. Rapid Parameter Estimation Of Discrete Decaying Signals Using Autoencoder Networks  </w:t>
+      </w:r>
+      <w:r>
+        <w:rPr>
+          <w:rFonts w:ascii="Segoe UI Symbol" w:hAnsi="Segoe UI Symbol"/>
+          <w:color w:val="D4AF37"/>
+        </w:rPr>
+        <w:t>🔓</w:t>
       </w:r>
     </w:p>
     <w:p>
@@ -47,7 +54,7 @@
       </w:r>
       <w:r>
         <w:rPr>
-          <w:color w:val="000000" w:themeColor="hyperlink"/>
+          <w:color w:val="0099CC"/>
           <w:u w:val="single"/>
         </w:rPr>
         <w:hyperlink r:id="rId9">
@@ -63,7 +70,14 @@
         <w:pStyle w:val="title_style"/>
       </w:pPr>
       <w:r>
-        <w:t>2. High Performance Continuous-Wave Laser Cavity Enhanced Polarimetry Using Rf-Induced Linewidth Broadening</w:t>
+        <w:t xml:space="preserve">2. High Performance Continuous-Wave Laser Cavity Enhanced Polarimetry Using Rf-Induced Linewidth Broadening  </w:t>
+      </w:r>
+      <w:r>
+        <w:rPr>
+          <w:rFonts w:ascii="Segoe UI Symbol" w:hAnsi="Segoe UI Symbol"/>
+          <w:color w:val="D4AF37"/>
+        </w:rPr>
+        <w:t>🔓</w:t>
       </w:r>
     </w:p>
     <w:p>
@@ -95,7 +109,7 @@
       </w:r>
       <w:r>
         <w:rPr>
-          <w:color w:val="000000" w:themeColor="hyperlink"/>
+          <w:color w:val="0099CC"/>
           <w:u w:val="single"/>
         </w:rPr>
         <w:hyperlink r:id="rId10">
@@ -111,7 +125,14 @@
         <w:pStyle w:val="title_style"/>
       </w:pPr>
       <w:r>
-        <w:t>3. Enhanced Chiral Sensing Using Achiral Metasurfaces With Gain</w:t>
+        <w:t xml:space="preserve">3. Enhanced Chiral Sensing Using Achiral Metasurfaces With Gain  </w:t>
+      </w:r>
+      <w:r>
+        <w:rPr>
+          <w:rFonts w:ascii="Segoe UI Symbol" w:hAnsi="Segoe UI Symbol"/>
+          <w:color w:val="AAAAAA"/>
+        </w:rPr>
+        <w:t>🔒</w:t>
       </w:r>
     </w:p>
     <w:p>
@@ -143,7 +164,7 @@
       </w:r>
       <w:r>
         <w:rPr>
-          <w:color w:val="000000" w:themeColor="hyperlink"/>
+          <w:color w:val="0099CC"/>
           <w:u w:val="single"/>
         </w:rPr>
         <w:hyperlink r:id="rId11">
@@ -159,7 +180,14 @@
         <w:pStyle w:val="title_style"/>
       </w:pPr>
       <w:r>
-        <w:t>4. Chiral Sensing With Achiral Anisotropic Metasurfaces</w:t>
+        <w:t xml:space="preserve">4. Chiral Sensing With Achiral Anisotropic Metasurfaces  </w:t>
+      </w:r>
+      <w:r>
+        <w:rPr>
+          <w:rFonts w:ascii="Segoe UI Symbol" w:hAnsi="Segoe UI Symbol"/>
+          <w:color w:val="22AC00"/>
+        </w:rPr>
+        <w:t>🔓</w:t>
       </w:r>
     </w:p>
     <w:p>
@@ -191,7 +219,7 @@
       </w:r>
       <w:r>
         <w:rPr>
-          <w:color w:val="000000" w:themeColor="hyperlink"/>
+          <w:color w:val="0099CC"/>
           <w:u w:val="single"/>
         </w:rPr>
         <w:hyperlink r:id="rId12">
@@ -207,7 +235,14 @@
         <w:pStyle w:val="title_style"/>
       </w:pPr>
       <w:r>
-        <w:t>5. Effects Of Coherent Versus Incoherent Illumination And Imaging Setup On Experimental Measurements Of Scattering Amplitudes In Metamaterials</w:t>
+        <w:t xml:space="preserve">5. Effects Of Coherent Versus Incoherent Illumination And Imaging Setup On Experimental Measurements Of Scattering Amplitudes In Metamaterials  </w:t>
+      </w:r>
+      <w:r>
+        <w:rPr>
+          <w:rFonts w:ascii="Segoe UI Symbol" w:hAnsi="Segoe UI Symbol"/>
+          <w:color w:val="AAAAAA"/>
+        </w:rPr>
+        <w:t>🔒</w:t>
       </w:r>
     </w:p>
     <w:p>
@@ -239,7 +274,7 @@
       </w:r>
       <w:r>
         <w:rPr>
-          <w:color w:val="000000" w:themeColor="hyperlink"/>
+          <w:color w:val="0099CC"/>
           <w:u w:val="single"/>
         </w:rPr>
         <w:hyperlink r:id="rId13">
@@ -255,7 +290,14 @@
         <w:pStyle w:val="title_style"/>
       </w:pPr>
       <w:r>
-        <w:t>6. Imaging-Based Spectrometer-Less Optofluidic Biosensors Based On Dielectric Metasurfaces For Detecting Extracellular Vesicles</w:t>
+        <w:t xml:space="preserve">6. Imaging-Based Spectrometer-Less Optofluidic Biosensors Based On Dielectric Metasurfaces For Detecting Extracellular Vesicles  </w:t>
+      </w:r>
+      <w:r>
+        <w:rPr>
+          <w:rFonts w:ascii="Segoe UI Symbol" w:hAnsi="Segoe UI Symbol"/>
+          <w:color w:val="D4AF37"/>
+        </w:rPr>
+        <w:t>🔓</w:t>
       </w:r>
     </w:p>
     <w:p>
@@ -287,7 +329,7 @@
       </w:r>
       <w:r>
         <w:rPr>
-          <w:color w:val="000000" w:themeColor="hyperlink"/>
+          <w:color w:val="0099CC"/>
           <w:u w:val="single"/>
         </w:rPr>
         <w:hyperlink r:id="rId14">
@@ -303,7 +345,14 @@
         <w:pStyle w:val="title_style"/>
       </w:pPr>
       <w:r>
-        <w:t>7. Total Oh Reactivity Over The Amazon Rainforest: Variability With Temperature, Wind, Rain, Altitude, Time Of Day, Season, And An Overall Budget Closure</w:t>
+        <w:t xml:space="preserve">7. Total Oh Reactivity Over The Amazon Rainforest: Variability With Temperature, Wind, Rain, Altitude, Time Of Day, Season, And An Overall Budget Closure  </w:t>
+      </w:r>
+      <w:r>
+        <w:rPr>
+          <w:rFonts w:ascii="Segoe UI Symbol" w:hAnsi="Segoe UI Symbol"/>
+          <w:color w:val="D4AF37"/>
+        </w:rPr>
+        <w:t>🔓</w:t>
       </w:r>
     </w:p>
     <w:p>
@@ -335,7 +384,7 @@
       </w:r>
       <w:r>
         <w:rPr>
-          <w:color w:val="000000" w:themeColor="hyperlink"/>
+          <w:color w:val="0099CC"/>
           <w:u w:val="single"/>
         </w:rPr>
         <w:hyperlink r:id="rId15">
@@ -351,7 +400,14 @@
         <w:pStyle w:val="title_style"/>
       </w:pPr>
       <w:r>
-        <w:t>8. Review Of Optical Sensing And Manipulation Of Chiral Molecules And Nanostructures With The Focus On Plasmonic Enhancements [Invited]</w:t>
+        <w:t xml:space="preserve">8. Review Of Optical Sensing And Manipulation Of Chiral Molecules And Nanostructures With The Focus On Plasmonic Enhancements [Invited]  </w:t>
+      </w:r>
+      <w:r>
+        <w:rPr>
+          <w:rFonts w:ascii="Segoe UI Symbol" w:hAnsi="Segoe UI Symbol"/>
+          <w:color w:val="D4AF37"/>
+        </w:rPr>
+        <w:t>🔓</w:t>
       </w:r>
     </w:p>
     <w:p>
@@ -383,7 +439,7 @@
       </w:r>
       <w:r>
         <w:rPr>
-          <w:color w:val="000000" w:themeColor="hyperlink"/>
+          <w:color w:val="0099CC"/>
           <w:u w:val="single"/>
         </w:rPr>
         <w:hyperlink r:id="rId16">
@@ -399,7 +455,14 @@
         <w:pStyle w:val="title_style"/>
       </w:pPr>
       <w:r>
-        <w:t>9. Continuous-Wave Cavity-Enhanced Polarimetry For Optical Rotation Measurement Of Chiral Molecules</w:t>
+        <w:t xml:space="preserve">9. Continuous-Wave Cavity-Enhanced Polarimetry For Optical Rotation Measurement Of Chiral Molecules  </w:t>
+      </w:r>
+      <w:r>
+        <w:rPr>
+          <w:rFonts w:ascii="Segoe UI Symbol" w:hAnsi="Segoe UI Symbol"/>
+          <w:color w:val="AAAAAA"/>
+        </w:rPr>
+        <w:t>🔒</w:t>
       </w:r>
     </w:p>
     <w:p>
@@ -431,7 +494,7 @@
       </w:r>
       <w:r>
         <w:rPr>
-          <w:color w:val="000000" w:themeColor="hyperlink"/>
+          <w:color w:val="0099CC"/>
           <w:u w:val="single"/>
         </w:rPr>
         <w:hyperlink r:id="rId17">
@@ -447,7 +510,14 @@
         <w:pStyle w:val="title_styleDD"/>
       </w:pPr>
       <w:r>
-        <w:t>10. Rapid Parameter Determination Of Discrete Damped Sinusoidal Oscillations</w:t>
+        <w:t xml:space="preserve">10. Rapid Parameter Determination Of Discrete Damped Sinusoidal Oscillations  </w:t>
+      </w:r>
+      <w:r>
+        <w:rPr>
+          <w:rFonts w:ascii="Segoe UI Symbol" w:hAnsi="Segoe UI Symbol"/>
+          <w:color w:val="D4AF37"/>
+        </w:rPr>
+        <w:t>🔓</w:t>
       </w:r>
     </w:p>
     <w:p>
@@ -479,7 +549,7 @@
       </w:r>
       <w:r>
         <w:rPr>
-          <w:color w:val="000000" w:themeColor="hyperlink"/>
+          <w:color w:val="0099CC"/>
           <w:u w:val="single"/>
         </w:rPr>
         <w:hyperlink r:id="rId18">
@@ -495,7 +565,14 @@
         <w:pStyle w:val="title_styleDD"/>
       </w:pPr>
       <w:r>
-        <w:t>11. Dielectric Metasurfaces Enabling Advanced Optical Biosensors</w:t>
+        <w:t xml:space="preserve">11. Dielectric Metasurfaces Enabling Advanced Optical Biosensors  </w:t>
+      </w:r>
+      <w:r>
+        <w:rPr>
+          <w:rFonts w:ascii="Segoe UI Symbol" w:hAnsi="Segoe UI Symbol"/>
+          <w:color w:val="AAAAAA"/>
+        </w:rPr>
+        <w:t>🔒</w:t>
       </w:r>
     </w:p>
     <w:p>
@@ -527,7 +604,7 @@
       </w:r>
       <w:r>
         <w:rPr>
-          <w:color w:val="000000" w:themeColor="hyperlink"/>
+          <w:color w:val="0099CC"/>
           <w:u w:val="single"/>
         </w:rPr>
         <w:hyperlink r:id="rId19">
@@ -543,7 +620,14 @@
         <w:pStyle w:val="title_styleDD"/>
       </w:pPr>
       <w:r>
-        <w:t>12. Surface Plasmons For Chiral Sensing</w:t>
+        <w:t xml:space="preserve">12. Surface Plasmons For Chiral Sensing  </w:t>
+      </w:r>
+      <w:r>
+        <w:rPr>
+          <w:rFonts w:ascii="Segoe UI Symbol" w:hAnsi="Segoe UI Symbol"/>
+          <w:color w:val="AAAAAA"/>
+        </w:rPr>
+        <w:t>🔒</w:t>
       </w:r>
     </w:p>
     <w:p>
@@ -575,7 +659,7 @@
       </w:r>
       <w:r>
         <w:rPr>
-          <w:color w:val="000000" w:themeColor="hyperlink"/>
+          <w:color w:val="0099CC"/>
           <w:u w:val="single"/>
         </w:rPr>
         <w:hyperlink r:id="rId20">
@@ -591,7 +675,14 @@
         <w:pStyle w:val="title_styleDD"/>
       </w:pPr>
       <w:r>
-        <w:t>13. Effect Of Acute And Subchronic Administration Of (R)-Win55,212-2 Induced Neuroprotection And Anti Inflammatory Actions In Rat Retina: Cb1 And Cb2 Receptor Involvement</w:t>
+        <w:t xml:space="preserve">13. Effect Of Acute And Subchronic Administration Of (R)-Win55,212-2 Induced Neuroprotection And Anti Inflammatory Actions In Rat Retina: Cb1 And Cb2 Receptor Involvement  </w:t>
+      </w:r>
+      <w:r>
+        <w:rPr>
+          <w:rFonts w:ascii="Segoe UI Symbol" w:hAnsi="Segoe UI Symbol"/>
+          <w:color w:val="AAAAAA"/>
+        </w:rPr>
+        <w:t>🔒</w:t>
       </w:r>
     </w:p>
     <w:p>
@@ -623,7 +714,7 @@
       </w:r>
       <w:r>
         <w:rPr>
-          <w:color w:val="000000" w:themeColor="hyperlink"/>
+          <w:color w:val="0099CC"/>
           <w:u w:val="single"/>
         </w:rPr>
         <w:hyperlink r:id="rId21">
@@ -639,7 +730,14 @@
         <w:pStyle w:val="title_styleDD"/>
       </w:pPr>
       <w:r>
-        <w:t>14. Split-Cube-Resonator-Based Metamaterials For Polarization-Selective Asymmetric Perfect Absorption</w:t>
+        <w:t xml:space="preserve">14. Split-Cube-Resonator-Based Metamaterials For Polarization-Selective Asymmetric Perfect Absorption  </w:t>
+      </w:r>
+      <w:r>
+        <w:rPr>
+          <w:rFonts w:ascii="Segoe UI Symbol" w:hAnsi="Segoe UI Symbol"/>
+          <w:color w:val="D4AF37"/>
+        </w:rPr>
+        <w:t>🔓</w:t>
       </w:r>
     </w:p>
     <w:p>
@@ -671,7 +769,7 @@
       </w:r>
       <w:r>
         <w:rPr>
-          <w:color w:val="000000" w:themeColor="hyperlink"/>
+          <w:color w:val="0099CC"/>
           <w:u w:val="single"/>
         </w:rPr>
         <w:hyperlink r:id="rId22">
@@ -687,7 +785,14 @@
         <w:pStyle w:val="title_styleDD"/>
       </w:pPr>
       <w:r>
-        <w:t>15. Enantioselective Synthesis Of A Costic Acid Analogue With Acaricidal Activity Against The Bee Parasite Varroa Destructor</w:t>
+        <w:t xml:space="preserve">15. Identifying Volatile Organic Compounds Used For Olfactory Navigation By Homing Pigeons  </w:t>
+      </w:r>
+      <w:r>
+        <w:rPr>
+          <w:rFonts w:ascii="Segoe UI Symbol" w:hAnsi="Segoe UI Symbol"/>
+          <w:color w:val="D4AF37"/>
+        </w:rPr>
+        <w:t>🔓</w:t>
       </w:r>
     </w:p>
     <w:p>
@@ -698,7 +803,7 @@
         <w:rPr>
           <w:i/>
         </w:rPr>
-        <w:t>Georgiladaki, S, Isaakidis, D, Spyros, A, Tsikalas, GK, and Katerinopoulos, HE</w:t>
+        <w:t>Zannoni, N, Wikelski, M, Gagliardo, A, Raza, A, Kramer, S, Seghetti, C, Wang, N, Edtbauer, A, and Williams, J</w:t>
       </w:r>
     </w:p>
     <w:p>
@@ -706,26 +811,26 @@
         <w:pStyle w:val="journal_styleDD"/>
       </w:pPr>
       <w:r>
-        <w:t xml:space="preserve">ROYAL SOCIETY OPEN SCIENCE </w:t>
+        <w:t xml:space="preserve">SCIENTIFIC REPORTS </w:t>
       </w:r>
       <w:r>
         <w:rPr>
           <w:b/>
         </w:rPr>
-        <w:t>7</w:t>
-      </w:r>
-      <w:r>
-        <w:t xml:space="preserve"> (9),  (2020)  |  doi: </w:t>
+        <w:t>10</w:t>
+      </w:r>
+      <w:r>
+        <w:t xml:space="preserve"> (1),  (2020)  |  doi: </w:t>
       </w:r>
       <w:r>
         <w:rPr>
-          <w:color w:val="000000" w:themeColor="hyperlink"/>
+          <w:color w:val="0099CC"/>
           <w:u w:val="single"/>
         </w:rPr>
         <w:hyperlink r:id="rId23">
           <w:r>
             <w:rPr/>
-            <w:t>10.1098/rsos.200612</w:t>
+            <w:t>10.1038/s41598-020-72525-2</w:t>
           </w:r>
         </w:hyperlink>
       </w:r>
@@ -735,7 +840,14 @@
         <w:pStyle w:val="title_styleDD"/>
       </w:pPr>
       <w:r>
-        <w:t>16. Chiral Sensing With Achiral Isotropic Metasurfaces</w:t>
+        <w:t xml:space="preserve">16. Enantioselective Synthesis Of A Costic Acid Analogue With Acaricidal Activity Against The Bee Parasite Varroa Destructor  </w:t>
+      </w:r>
+      <w:r>
+        <w:rPr>
+          <w:rFonts w:ascii="Segoe UI Symbol" w:hAnsi="Segoe UI Symbol"/>
+          <w:color w:val="D4AF37"/>
+        </w:rPr>
+        <w:t>🔓</w:t>
       </w:r>
     </w:p>
     <w:p>
@@ -746,7 +858,7 @@
         <w:rPr>
           <w:i/>
         </w:rPr>
-        <w:t>Droulias, S</w:t>
+        <w:t>Georgiladaki, S, Isaakidis, D, Spyros, A, Tsikalas, GK, and Katerinopoulos, HE</w:t>
       </w:r>
     </w:p>
     <w:p>
@@ -754,26 +866,26 @@
         <w:pStyle w:val="journal_styleDD"/>
       </w:pPr>
       <w:r>
-        <w:t xml:space="preserve">PHYSICAL REVIEW B </w:t>
+        <w:t xml:space="preserve">ROYAL SOCIETY OPEN SCIENCE </w:t>
       </w:r>
       <w:r>
         <w:rPr>
           <w:b/>
         </w:rPr>
-        <w:t>102</w:t>
-      </w:r>
-      <w:r>
-        <w:t xml:space="preserve"> (7),  (2020)  |  doi: </w:t>
+        <w:t>7</w:t>
+      </w:r>
+      <w:r>
+        <w:t xml:space="preserve"> (9),  (2020)  |  doi: </w:t>
       </w:r>
       <w:r>
         <w:rPr>
-          <w:color w:val="000000" w:themeColor="hyperlink"/>
+          <w:color w:val="0099CC"/>
           <w:u w:val="single"/>
         </w:rPr>
         <w:hyperlink r:id="rId24">
           <w:r>
             <w:rPr/>
-            <w:t>10.1103/PhysRevB.102.075119</w:t>
+            <w:t>10.1098/rsos.200612</w:t>
           </w:r>
         </w:hyperlink>
       </w:r>
@@ -783,7 +895,14 @@
         <w:pStyle w:val="title_styleDD"/>
       </w:pPr>
       <w:r>
-        <w:t>17. Surprising Chiral Composition Changes Over The Amazon Rainforest With Height, Time And Season</w:t>
+        <w:t xml:space="preserve">17. Chiral Sensing With Achiral Isotropic Metasurfaces  </w:t>
+      </w:r>
+      <w:r>
+        <w:rPr>
+          <w:rFonts w:ascii="Segoe UI Symbol" w:hAnsi="Segoe UI Symbol"/>
+          <w:color w:val="22AC00"/>
+        </w:rPr>
+        <w:t>🔓</w:t>
       </w:r>
     </w:p>
     <w:p>
@@ -794,7 +913,7 @@
         <w:rPr>
           <w:i/>
         </w:rPr>
-        <w:t>Zannoni, N, Leppla, D, Lembo Silveira De Assis, PI, Hoffmann, T, Sa, M, Araujo, A, and Williams, J</w:t>
+        <w:t>Droulias, S</w:t>
       </w:r>
     </w:p>
     <w:p>
@@ -802,26 +921,26 @@
         <w:pStyle w:val="journal_styleDD"/>
       </w:pPr>
       <w:r>
-        <w:t xml:space="preserve">COMMUNICATIONS EARTH \&amp; ENVIRONMENT </w:t>
+        <w:t xml:space="preserve">PHYSICAL REVIEW B </w:t>
       </w:r>
       <w:r>
         <w:rPr>
           <w:b/>
         </w:rPr>
-        <w:t>1</w:t>
-      </w:r>
-      <w:r>
-        <w:t xml:space="preserve"> (1),  (2020)  |  doi: </w:t>
+        <w:t>102</w:t>
+      </w:r>
+      <w:r>
+        <w:t xml:space="preserve"> (7),  (2020)  |  doi: </w:t>
       </w:r>
       <w:r>
         <w:rPr>
-          <w:color w:val="000000" w:themeColor="hyperlink"/>
+          <w:color w:val="0099CC"/>
           <w:u w:val="single"/>
         </w:rPr>
         <w:hyperlink r:id="rId25">
           <w:r>
             <w:rPr/>
-            <w:t>10.1038/s43247-020-0007-9</w:t>
+            <w:t>10.1103/PhysRevB.102.075119</w:t>
           </w:r>
         </w:hyperlink>
       </w:r>
@@ -831,7 +950,14 @@
         <w:pStyle w:val="title_styleDD"/>
       </w:pPr>
       <w:r>
-        <w:t>18. Absolute Chiral Sensing In Dielectric Metasurfaces Using Signal Reversals</w:t>
+        <w:t xml:space="preserve">18. Surprising Chiral Composition Changes Over The Amazon Rainforest With Height, Time And Season  </w:t>
+      </w:r>
+      <w:r>
+        <w:rPr>
+          <w:rFonts w:ascii="Segoe UI Symbol" w:hAnsi="Segoe UI Symbol"/>
+          <w:color w:val="D4AF37"/>
+        </w:rPr>
+        <w:t>🔓</w:t>
       </w:r>
     </w:p>
     <w:p>
@@ -842,7 +968,7 @@
         <w:rPr>
           <w:i/>
         </w:rPr>
-        <w:t>Droulias, S, and Bougas, L</w:t>
+        <w:t>Zannoni, N, Leppla, D, Lembo Silveira De Assis, PI, Hoffmann, T, Sa, M, Araujo, A, and Williams, J</w:t>
       </w:r>
     </w:p>
     <w:p>
@@ -850,26 +976,26 @@
         <w:pStyle w:val="journal_styleDD"/>
       </w:pPr>
       <w:r>
-        <w:t xml:space="preserve">NANO LETTERS </w:t>
+        <w:t xml:space="preserve">COMMUNICATIONS EARTH \&amp; ENVIRONMENT </w:t>
       </w:r>
       <w:r>
         <w:rPr>
           <w:b/>
         </w:rPr>
-        <w:t>20</w:t>
-      </w:r>
-      <w:r>
-        <w:t xml:space="preserve"> (8), 5960-5966 (2020)  |  doi: </w:t>
+        <w:t>1</w:t>
+      </w:r>
+      <w:r>
+        <w:t xml:space="preserve"> (1),  (2020)  |  doi: </w:t>
       </w:r>
       <w:r>
         <w:rPr>
-          <w:color w:val="000000" w:themeColor="hyperlink"/>
+          <w:color w:val="0099CC"/>
           <w:u w:val="single"/>
         </w:rPr>
         <w:hyperlink r:id="rId26">
           <w:r>
             <w:rPr/>
-            <w:t>10.1021/acs.nanolett.0c01938</w:t>
+            <w:t>10.1038/s43247-020-0007-9</w:t>
           </w:r>
         </w:hyperlink>
       </w:r>
@@ -879,7 +1005,14 @@
         <w:pStyle w:val="title_styleDD"/>
       </w:pPr>
       <w:r>
-        <w:t>19. Gas-Phase Optical Activity Measurements Using A Compact Cavity Ringdown Polarimeter</w:t>
+        <w:t xml:space="preserve">19. Absolute Chiral Sensing In Dielectric Metasurfaces Using Signal Reversals  </w:t>
+      </w:r>
+      <w:r>
+        <w:rPr>
+          <w:rFonts w:ascii="Segoe UI Symbol" w:hAnsi="Segoe UI Symbol"/>
+          <w:color w:val="AAAAAA"/>
+        </w:rPr>
+        <w:t>🔒</w:t>
       </w:r>
     </w:p>
     <w:p>
@@ -890,7 +1023,7 @@
         <w:rPr>
           <w:i/>
         </w:rPr>
-        <w:t>Spiliotis, AK, Xygkis, M, Klironomou, E, Kardamaki, E, Boulogiannis, GK, Katsoprinakis, GE, Sofikitis, D, and Rakitzis, TP</w:t>
+        <w:t>Droulias, S, and Bougas, L</w:t>
       </w:r>
     </w:p>
     <w:p>
@@ -898,26 +1031,26 @@
         <w:pStyle w:val="journal_styleDD"/>
       </w:pPr>
       <w:r>
-        <w:t xml:space="preserve">LASER PHYSICS </w:t>
+        <w:t xml:space="preserve">NANO LETTERS </w:t>
       </w:r>
       <w:r>
         <w:rPr>
           <w:b/>
         </w:rPr>
-        <w:t>30</w:t>
-      </w:r>
-      <w:r>
-        <w:t xml:space="preserve"> (7),  (2020)  |  doi: </w:t>
+        <w:t>20</w:t>
+      </w:r>
+      <w:r>
+        <w:t xml:space="preserve"> (8), 5960-5966 (2020)  |  doi: </w:t>
       </w:r>
       <w:r>
         <w:rPr>
-          <w:color w:val="000000" w:themeColor="hyperlink"/>
+          <w:color w:val="0099CC"/>
           <w:u w:val="single"/>
         </w:rPr>
         <w:hyperlink r:id="rId27">
           <w:r>
             <w:rPr/>
-            <w:t>10.1088/1555-6611/ab8d2e</w:t>
+            <w:t>10.1021/acs.nanolett.0c01938</w:t>
           </w:r>
         </w:hyperlink>
       </w:r>
@@ -927,7 +1060,14 @@
         <w:pStyle w:val="title_styleDD"/>
       </w:pPr>
       <w:r>
-        <w:t>20. Pt-Symmetric Chiral Metamaterials: Asymmetric Effects And Pt-Phase Control</w:t>
+        <w:t xml:space="preserve">20. Gas-Phase Optical Activity Measurements Using A Compact Cavity Ringdown Polarimeter  </w:t>
+      </w:r>
+      <w:r>
+        <w:rPr>
+          <w:rFonts w:ascii="Segoe UI Symbol" w:hAnsi="Segoe UI Symbol"/>
+          <w:color w:val="22AC00"/>
+        </w:rPr>
+        <w:t>🔓</w:t>
       </w:r>
     </w:p>
     <w:p>
@@ -938,7 +1078,7 @@
         <w:rPr>
           <w:i/>
         </w:rPr>
-        <w:t>Katsantonis, I, Droulias, S, Soukoulis, CM, Economou, EN, and Kafesaki, M</w:t>
+        <w:t>Spiliotis, AK, Xygkis, M, Klironomou, E, Kardamaki, E, Boulogiannis, GK, Katsoprinakis, GE, Sofikitis, D, and Rakitzis, TP</w:t>
       </w:r>
     </w:p>
     <w:p>
@@ -946,26 +1086,26 @@
         <w:pStyle w:val="journal_styleDD"/>
       </w:pPr>
       <w:r>
-        <w:t xml:space="preserve">PHYSICAL REVIEW B </w:t>
+        <w:t xml:space="preserve">LASER PHYSICS </w:t>
       </w:r>
       <w:r>
         <w:rPr>
           <w:b/>
         </w:rPr>
-        <w:t>101</w:t>
-      </w:r>
-      <w:r>
-        <w:t xml:space="preserve"> (21),  (2020)  |  doi: </w:t>
+        <w:t>30</w:t>
+      </w:r>
+      <w:r>
+        <w:t xml:space="preserve"> (7),  (2020)  |  doi: </w:t>
       </w:r>
       <w:r>
         <w:rPr>
-          <w:color w:val="000000" w:themeColor="hyperlink"/>
+          <w:color w:val="0099CC"/>
           <w:u w:val="single"/>
         </w:rPr>
         <w:hyperlink r:id="rId28">
           <w:r>
             <w:rPr/>
-            <w:t>10.1103/PhysRevB.101.214109</w:t>
+            <w:t>10.1088/1555-6611/ab8d2e</w:t>
           </w:r>
         </w:hyperlink>
       </w:r>
@@ -975,7 +1115,14 @@
         <w:pStyle w:val="title_styleDD"/>
       </w:pPr>
       <w:r>
-        <w:t>21. Scattering Properties Of Pt-Symmetric Chiral Metamaterials</w:t>
+        <w:t xml:space="preserve">21. Pt-Symmetric Chiral Metamaterials: Asymmetric Effects And Pt-Phase Control  </w:t>
+      </w:r>
+      <w:r>
+        <w:rPr>
+          <w:rFonts w:ascii="Segoe UI Symbol" w:hAnsi="Segoe UI Symbol"/>
+          <w:color w:val="22AC00"/>
+        </w:rPr>
+        <w:t>🔓</w:t>
       </w:r>
     </w:p>
     <w:p>
@@ -994,26 +1141,26 @@
         <w:pStyle w:val="journal_styleDD"/>
       </w:pPr>
       <w:r>
-        <w:t xml:space="preserve">PHOTONICS </w:t>
+        <w:t xml:space="preserve">PHYSICAL REVIEW B </w:t>
       </w:r>
       <w:r>
         <w:rPr>
           <w:b/>
         </w:rPr>
-        <w:t>7</w:t>
-      </w:r>
-      <w:r>
-        <w:t xml:space="preserve"> (2),  (2020)  |  doi: </w:t>
+        <w:t>101</w:t>
+      </w:r>
+      <w:r>
+        <w:t xml:space="preserve"> (21),  (2020)  |  doi: </w:t>
       </w:r>
       <w:r>
         <w:rPr>
-          <w:color w:val="000000" w:themeColor="hyperlink"/>
+          <w:color w:val="0099CC"/>
           <w:u w:val="single"/>
         </w:rPr>
         <w:hyperlink r:id="rId29">
           <w:r>
             <w:rPr/>
-            <w:t>10.3390/photonics7020043</w:t>
+            <w:t>10.1103/PhysRevB.101.214109</w:t>
           </w:r>
         </w:hyperlink>
       </w:r>
@@ -1023,7 +1170,14 @@
         <w:pStyle w:val="title_styleDD"/>
       </w:pPr>
       <w:r>
-        <w:t>22. Optical Activity Of Lysozyme In Solution At 532 Nm Via Signal -Reversing Cavity Ring -Down Polarimetry</w:t>
+        <w:t xml:space="preserve">22. Scattering Properties Of Pt-Symmetric Chiral Metamaterials  </w:t>
+      </w:r>
+      <w:r>
+        <w:rPr>
+          <w:rFonts w:ascii="Segoe UI Symbol" w:hAnsi="Segoe UI Symbol"/>
+          <w:color w:val="D4AF37"/>
+        </w:rPr>
+        <w:t>🔓</w:t>
       </w:r>
     </w:p>
     <w:p>
@@ -1034,7 +1188,7 @@
         <w:rPr>
           <w:i/>
         </w:rPr>
-        <w:t>Spiliotis, AK, Xygkis, M, Klironomou, E, Kardamaki, E, Boulogiannis, GK, Katsoprinakis, GE, Sofikitis, D, and Rakitzis, TP</w:t>
+        <w:t>Katsantonis, I, Droulias, S, Soukoulis, CM, Economou, EN, and Kafesaki, M</w:t>
       </w:r>
     </w:p>
     <w:p>
@@ -1042,26 +1196,26 @@
         <w:pStyle w:val="journal_styleDD"/>
       </w:pPr>
       <w:r>
-        <w:t xml:space="preserve">CHEMICAL PHYSICS LETTERS </w:t>
+        <w:t xml:space="preserve">PHOTONICS </w:t>
       </w:r>
       <w:r>
         <w:rPr>
           <w:b/>
         </w:rPr>
-        <w:t>747</w:t>
-      </w:r>
-      <w:r>
-        <w:t xml:space="preserve">,  (2020)  |  doi: </w:t>
+        <w:t>7</w:t>
+      </w:r>
+      <w:r>
+        <w:t xml:space="preserve"> (2),  (2020)  |  doi: </w:t>
       </w:r>
       <w:r>
         <w:rPr>
-          <w:color w:val="000000" w:themeColor="hyperlink"/>
+          <w:color w:val="0099CC"/>
           <w:u w:val="single"/>
         </w:rPr>
         <w:hyperlink r:id="rId30">
           <w:r>
             <w:rPr/>
-            <w:t>10.1016/j.cplett.2020.137345</w:t>
+            <w:t>10.3390/photonics7020043</w:t>
           </w:r>
         </w:hyperlink>
       </w:r>
@@ -1071,7 +1225,14 @@
         <w:pStyle w:val="title_styleDD"/>
       </w:pPr>
       <w:r>
-        <w:t>23. Continuous-Wave Cavity Ring-Down Polarimetry</w:t>
+        <w:t xml:space="preserve">23. Optical Activity Of Lysozyme In Solution At 532 Nm Via Signal -Reversing Cavity Ring -Down Polarimetry  </w:t>
+      </w:r>
+      <w:r>
+        <w:rPr>
+          <w:rFonts w:ascii="Segoe UI Symbol" w:hAnsi="Segoe UI Symbol"/>
+          <w:color w:val="22AC00"/>
+        </w:rPr>
+        <w:t>🔓</w:t>
       </w:r>
     </w:p>
     <w:p>
@@ -1082,7 +1243,7 @@
         <w:rPr>
           <w:i/>
         </w:rPr>
-        <w:t>Visschers, JC, Tretiak, O, Budker, D, and Bougas, L</w:t>
+        <w:t>Spiliotis, AK, Xygkis, M, Klironomou, E, Kardamaki, E, Boulogiannis, GK, Katsoprinakis, GE, Sofikitis, D, and Rakitzis, TP</w:t>
       </w:r>
     </w:p>
     <w:p>
@@ -1090,26 +1251,26 @@
         <w:pStyle w:val="journal_styleDD"/>
       </w:pPr>
       <w:r>
-        <w:t xml:space="preserve">JOURNAL OF CHEMICAL PHYSICS </w:t>
+        <w:t xml:space="preserve">CHEMICAL PHYSICS LETTERS </w:t>
       </w:r>
       <w:r>
         <w:rPr>
           <w:b/>
         </w:rPr>
-        <w:t>152</w:t>
-      </w:r>
-      <w:r>
-        <w:t xml:space="preserve"> (16),  (2020)  |  doi: </w:t>
+        <w:t>747</w:t>
+      </w:r>
+      <w:r>
+        <w:t xml:space="preserve">,  (2020)  |  doi: </w:t>
       </w:r>
       <w:r>
         <w:rPr>
-          <w:color w:val="000000" w:themeColor="hyperlink"/>
+          <w:color w:val="0099CC"/>
           <w:u w:val="single"/>
         </w:rPr>
         <w:hyperlink r:id="rId31">
           <w:r>
             <w:rPr/>
-            <w:t>10.1063/5.0004476</w:t>
+            <w:t>10.1016/j.cplett.2020.137345</w:t>
           </w:r>
         </w:hyperlink>
       </w:r>
@@ -1119,7 +1280,14 @@
         <w:pStyle w:val="title_styleDD"/>
       </w:pPr>
       <w:r>
-        <w:t>24. Optoplasmonic Characterisation Of Reversible Disulfide Interactions At Single Thiol Sites In The Attomolar Regime</w:t>
+        <w:t xml:space="preserve">24. Continuous-Wave Cavity Ring-Down Polarimetry  </w:t>
+      </w:r>
+      <w:r>
+        <w:rPr>
+          <w:rFonts w:ascii="Segoe UI Symbol" w:hAnsi="Segoe UI Symbol"/>
+          <w:color w:val="22AC00"/>
+        </w:rPr>
+        <w:t>🔓</w:t>
       </w:r>
     </w:p>
     <w:p>
@@ -1130,7 +1298,7 @@
         <w:rPr>
           <w:i/>
         </w:rPr>
-        <w:t>Vincent, S, Subramanian, S, and Vollmer, F</w:t>
+        <w:t>Visschers, JC, Tretiak, O, Budker, D, and Bougas, L</w:t>
       </w:r>
     </w:p>
     <w:p>
@@ -1138,26 +1306,26 @@
         <w:pStyle w:val="journal_styleDD"/>
       </w:pPr>
       <w:r>
-        <w:t xml:space="preserve">NATURE COMMUNICATIONS </w:t>
+        <w:t xml:space="preserve">JOURNAL OF CHEMICAL PHYSICS </w:t>
       </w:r>
       <w:r>
         <w:rPr>
           <w:b/>
         </w:rPr>
-        <w:t>11</w:t>
-      </w:r>
-      <w:r>
-        <w:t xml:space="preserve"> (1),  (2020)  |  doi: </w:t>
+        <w:t>152</w:t>
+      </w:r>
+      <w:r>
+        <w:t xml:space="preserve"> (16),  (2020)  |  doi: </w:t>
       </w:r>
       <w:r>
         <w:rPr>
-          <w:color w:val="000000" w:themeColor="hyperlink"/>
+          <w:color w:val="0099CC"/>
           <w:u w:val="single"/>
         </w:rPr>
         <w:hyperlink r:id="rId32">
           <w:r>
             <w:rPr/>
-            <w:t>10.1038/s41467-020-15822-8</w:t>
+            <w:t>10.1063/5.0004476</w:t>
           </w:r>
         </w:hyperlink>
       </w:r>
@@ -1167,7 +1335,14 @@
         <w:pStyle w:val="title_styleDD"/>
       </w:pPr>
       <w:r>
-        <w:t>25. Thermally Tunable Whispering-Gallery Mode Cavities For Magneto-Optics</w:t>
+        <w:t xml:space="preserve">25. Optoplasmonic Characterisation Of Reversible Disulfide Interactions At Single Thiol Sites In The Attomolar Regime  </w:t>
+      </w:r>
+      <w:r>
+        <w:rPr>
+          <w:rFonts w:ascii="Segoe UI Symbol" w:hAnsi="Segoe UI Symbol"/>
+          <w:color w:val="D4AF37"/>
+        </w:rPr>
+        <w:t>🔓</w:t>
       </w:r>
     </w:p>
     <w:p>
@@ -1178,7 +1353,7 @@
         <w:rPr>
           <w:i/>
         </w:rPr>
-        <w:t>Vincent, S, Jiang, X, Russell, P, and Vollmer, F</w:t>
+        <w:t>Vincent, S, Subramanian, S, and Vollmer, F</w:t>
       </w:r>
     </w:p>
     <w:p>
@@ -1186,26 +1361,26 @@
         <w:pStyle w:val="journal_styleDD"/>
       </w:pPr>
       <w:r>
-        <w:t xml:space="preserve">APPLIED PHYSICS LETTERS </w:t>
+        <w:t xml:space="preserve">NATURE COMMUNICATIONS </w:t>
       </w:r>
       <w:r>
         <w:rPr>
           <w:b/>
         </w:rPr>
-        <w:t>116</w:t>
-      </w:r>
-      <w:r>
-        <w:t xml:space="preserve"> (16),  (2020)  |  doi: </w:t>
+        <w:t>11</w:t>
+      </w:r>
+      <w:r>
+        <w:t xml:space="preserve"> (1),  (2020)  |  doi: </w:t>
       </w:r>
       <w:r>
         <w:rPr>
-          <w:color w:val="000000" w:themeColor="hyperlink"/>
+          <w:color w:val="0099CC"/>
           <w:u w:val="single"/>
         </w:rPr>
         <w:hyperlink r:id="rId33">
           <w:r>
             <w:rPr/>
-            <w:t>10.1063/5.0006367</w:t>
+            <w:t>10.1038/s41467-020-15822-8</w:t>
           </w:r>
         </w:hyperlink>
       </w:r>
@@ -1215,7 +1390,14 @@
         <w:pStyle w:val="title_styleDD"/>
       </w:pPr>
       <w:r>
-        <w:t>26. Accessible Phases Via Wave Impedance Engineering With Pt-Symmetric Metamaterials</w:t>
+        <w:t xml:space="preserve">26. Thermally Tunable Whispering-Gallery Mode Cavities For Magneto-Optics  </w:t>
+      </w:r>
+      <w:r>
+        <w:rPr>
+          <w:rFonts w:ascii="Segoe UI Symbol" w:hAnsi="Segoe UI Symbol"/>
+          <w:color w:val="D4AF37"/>
+        </w:rPr>
+        <w:t>🔓</w:t>
       </w:r>
     </w:p>
     <w:p>
@@ -1226,7 +1408,7 @@
         <w:rPr>
           <w:i/>
         </w:rPr>
-        <w:t>Droulias, S, Katsantonis, I, Kafesaki, M, Soukoulis, CM, and Economou, EN</w:t>
+        <w:t>Vincent, S, Jiang, X, Russell, P, and Vollmer, F</w:t>
       </w:r>
     </w:p>
     <w:p>
@@ -1234,26 +1416,26 @@
         <w:pStyle w:val="journal_styleDD"/>
       </w:pPr>
       <w:r>
-        <w:t xml:space="preserve">PHYSICAL REVIEW B </w:t>
+        <w:t xml:space="preserve">APPLIED PHYSICS LETTERS </w:t>
       </w:r>
       <w:r>
         <w:rPr>
           <w:b/>
         </w:rPr>
-        <w:t>100</w:t>
-      </w:r>
-      <w:r>
-        <w:t xml:space="preserve"> (20),  (2019)  |  doi: </w:t>
+        <w:t>116</w:t>
+      </w:r>
+      <w:r>
+        <w:t xml:space="preserve"> (16),  (2020)  |  doi: </w:t>
       </w:r>
       <w:r>
         <w:rPr>
-          <w:color w:val="000000" w:themeColor="hyperlink"/>
+          <w:color w:val="0099CC"/>
           <w:u w:val="single"/>
         </w:rPr>
         <w:hyperlink r:id="rId34">
           <w:r>
             <w:rPr/>
-            <w:t>10.1103/PhysRevB.100.205133</w:t>
+            <w:t>10.1063/5.0006367</w:t>
           </w:r>
         </w:hyperlink>
       </w:r>
@@ -1263,7 +1445,14 @@
         <w:pStyle w:val="title_styleDD"/>
       </w:pPr>
       <w:r>
-        <w:t>27. Cavity-Based Chiral Polarimetry: Parity Nonconserving Optical Rotation In Cs, Dy, And Hgh</w:t>
+        <w:t xml:space="preserve">27. Accessible Phases Via Wave Impedance Engineering With Pt-Symmetric Metamaterials  </w:t>
+      </w:r>
+      <w:r>
+        <w:rPr>
+          <w:rFonts w:ascii="Segoe UI Symbol" w:hAnsi="Segoe UI Symbol"/>
+          <w:color w:val="22AC00"/>
+        </w:rPr>
+        <w:t>🔓</w:t>
       </w:r>
     </w:p>
     <w:p>
@@ -1274,7 +1463,7 @@
         <w:rPr>
           <w:i/>
         </w:rPr>
-        <w:t>Katsoprinakis, GE, and Rakitzis, TP</w:t>
+        <w:t>Droulias, S, Katsantonis, I, Kafesaki, M, Soukoulis, CM, and Economou, EN</w:t>
       </w:r>
     </w:p>
     <w:p>
@@ -1282,26 +1471,26 @@
         <w:pStyle w:val="journal_styleDD"/>
       </w:pPr>
       <w:r>
-        <w:t xml:space="preserve">JOURNAL OF PHYSICS B-ATOMIC MOLECULAR AND OPTICAL PHYSICS </w:t>
+        <w:t xml:space="preserve">PHYSICAL REVIEW B </w:t>
       </w:r>
       <w:r>
         <w:rPr>
           <w:b/>
         </w:rPr>
-        <w:t>52</w:t>
-      </w:r>
-      <w:r>
-        <w:t xml:space="preserve"> (21),  (2019)  |  doi: </w:t>
+        <w:t>100</w:t>
+      </w:r>
+      <w:r>
+        <w:t xml:space="preserve"> (20),  (2019)  |  doi: </w:t>
       </w:r>
       <w:r>
         <w:rPr>
-          <w:color w:val="000000" w:themeColor="hyperlink"/>
+          <w:color w:val="0099CC"/>
           <w:u w:val="single"/>
         </w:rPr>
         <w:hyperlink r:id="rId35">
           <w:r>
             <w:rPr/>
-            <w:t>10.1088/1361-6455/ab410b</w:t>
+            <w:t>10.1103/PhysRevB.100.205133</w:t>
           </w:r>
         </w:hyperlink>
       </w:r>
@@ -1311,7 +1500,14 @@
         <w:pStyle w:val="title_styleDD"/>
       </w:pPr>
       <w:r>
-        <w:t>28. Variable Single-Axis Magnetic-Field Generator Using Permanent Magnets</w:t>
+        <w:t xml:space="preserve">28. Cavity-Based Chiral Polarimetry: Parity Nonconserving Optical Rotation In Cs, Dy, And Hgh  </w:t>
+      </w:r>
+      <w:r>
+        <w:rPr>
+          <w:rFonts w:ascii="Segoe UI Symbol" w:hAnsi="Segoe UI Symbol"/>
+          <w:color w:val="AAAAAA"/>
+        </w:rPr>
+        <w:t>🔒</w:t>
       </w:r>
     </w:p>
     <w:p>
@@ -1322,7 +1518,7 @@
         <w:rPr>
           <w:i/>
         </w:rPr>
-        <w:t>Tretiak, O, Bluemler, P, and Bougas, L</w:t>
+        <w:t>Katsoprinakis, GE, and Rakitzis, TP</w:t>
       </w:r>
     </w:p>
     <w:p>
@@ -1330,26 +1526,26 @@
         <w:pStyle w:val="journal_styleDD"/>
       </w:pPr>
       <w:r>
-        <w:t xml:space="preserve">AIP ADVANCES </w:t>
+        <w:t xml:space="preserve">JOURNAL OF PHYSICS B-ATOMIC MOLECULAR AND OPTICAL PHYSICS </w:t>
       </w:r>
       <w:r>
         <w:rPr>
           <w:b/>
         </w:rPr>
-        <w:t>9</w:t>
-      </w:r>
-      <w:r>
-        <w:t xml:space="preserve"> (11),  (2019)  |  doi: </w:t>
+        <w:t>52</w:t>
+      </w:r>
+      <w:r>
+        <w:t xml:space="preserve"> (21),  (2019)  |  doi: </w:t>
       </w:r>
       <w:r>
         <w:rPr>
-          <w:color w:val="000000" w:themeColor="hyperlink"/>
+          <w:color w:val="0099CC"/>
           <w:u w:val="single"/>
         </w:rPr>
         <w:hyperlink r:id="rId36">
           <w:r>
             <w:rPr/>
-            <w:t>10.1063/1.5130896</w:t>
+            <w:t>10.1088/1361-6455/ab410b</w:t>
           </w:r>
         </w:hyperlink>
       </w:r>
@@ -1359,7 +1555,14 @@
         <w:pStyle w:val="title_styleDD"/>
       </w:pPr>
       <w:r>
-        <w:t>29. Ultrabroadband 3D Invisibility With Fast-Light Cloaks</w:t>
+        <w:t xml:space="preserve">29. Variable Single-Axis Magnetic-Field Generator Using Permanent Magnets  </w:t>
+      </w:r>
+      <w:r>
+        <w:rPr>
+          <w:rFonts w:ascii="Segoe UI Symbol" w:hAnsi="Segoe UI Symbol"/>
+          <w:color w:val="D4AF37"/>
+        </w:rPr>
+        <w:t>🔓</w:t>
       </w:r>
     </w:p>
     <w:p>
@@ -1370,7 +1573,7 @@
         <w:rPr>
           <w:i/>
         </w:rPr>
-        <w:t>Tsakmakidis, KL, Reshef, O, Almpanis, E, Zouros, GP, Mohammadi, E, Saadat, D, Sohrabi, F, Fahimi-Kashani, N, Etezadi, D, Boyd, RW, and Altug, H</w:t>
+        <w:t>Tretiak, O, Bluemler, P, and Bougas, L</w:t>
       </w:r>
     </w:p>
     <w:p>
@@ -1378,26 +1581,26 @@
         <w:pStyle w:val="journal_styleDD"/>
       </w:pPr>
       <w:r>
-        <w:t xml:space="preserve">NATURE COMMUNICATIONS </w:t>
+        <w:t xml:space="preserve">AIP ADVANCES </w:t>
       </w:r>
       <w:r>
         <w:rPr>
           <w:b/>
         </w:rPr>
-        <w:t>10</w:t>
-      </w:r>
-      <w:r>
-        <w:t xml:space="preserve">,  (2019)  |  doi: </w:t>
+        <w:t>9</w:t>
+      </w:r>
+      <w:r>
+        <w:t xml:space="preserve"> (11),  (2019)  |  doi: </w:t>
       </w:r>
       <w:r>
         <w:rPr>
-          <w:color w:val="000000" w:themeColor="hyperlink"/>
+          <w:color w:val="0099CC"/>
           <w:u w:val="single"/>
         </w:rPr>
         <w:hyperlink r:id="rId37">
           <w:r>
             <w:rPr/>
-            <w:t>10.1038/s41467-019-12813-2</w:t>
+            <w:t>10.1063/1.5130896</w:t>
           </w:r>
         </w:hyperlink>
       </w:r>
@@ -1407,7 +1610,14 @@
         <w:pStyle w:val="title_styleDD"/>
       </w:pPr>
       <w:r>
-        <w:t>30. Sensitive Detection Of Ho2 Radicals Produced In An Atmospheric Pressure Plasma Using Faraday Rotation Cavity Ring-Down Spectroscopy</w:t>
+        <w:t xml:space="preserve">30. Ultrabroadband 3D Invisibility With Fast-Light Cloaks  </w:t>
+      </w:r>
+      <w:r>
+        <w:rPr>
+          <w:rFonts w:ascii="Segoe UI Symbol" w:hAnsi="Segoe UI Symbol"/>
+          <w:color w:val="D4AF37"/>
+        </w:rPr>
+        <w:t>🔓</w:t>
       </w:r>
     </w:p>
     <w:p>
@@ -1418,7 +1628,7 @@
         <w:rPr>
           <w:i/>
         </w:rPr>
-        <w:t>Gianella, M, Press, SA, Manfred, KM, Norman, HC, Islam, M, and Ritchie, GAD</w:t>
+        <w:t>Tsakmakidis, KL, Reshef, O, Almpanis, E, Zouros, GP, Mohammadi, E, Saadat, D, Sohrabi, F, Fahimi-Kashani, N, Etezadi, D, Boyd, RW, and Altug, H</w:t>
       </w:r>
     </w:p>
     <w:p>
@@ -1426,26 +1636,26 @@
         <w:pStyle w:val="journal_styleDD"/>
       </w:pPr>
       <w:r>
-        <w:t xml:space="preserve">JOURNAL OF CHEMICAL PHYSICS </w:t>
+        <w:t xml:space="preserve">NATURE COMMUNICATIONS </w:t>
       </w:r>
       <w:r>
         <w:rPr>
           <w:b/>
         </w:rPr>
-        <w:t>151</w:t>
-      </w:r>
-      <w:r>
-        <w:t xml:space="preserve"> (12),  (2019)  |  doi: </w:t>
+        <w:t>10</w:t>
+      </w:r>
+      <w:r>
+        <w:t xml:space="preserve">,  (2019)  |  doi: </w:t>
       </w:r>
       <w:r>
         <w:rPr>
-          <w:color w:val="000000" w:themeColor="hyperlink"/>
+          <w:color w:val="0099CC"/>
           <w:u w:val="single"/>
         </w:rPr>
         <w:hyperlink r:id="rId38">
           <w:r>
             <w:rPr/>
-            <w:t>10.1063/1.5119191</w:t>
+            <w:t>10.1038/s41467-019-12813-2</w:t>
           </w:r>
         </w:hyperlink>
       </w:r>
@@ -1455,7 +1665,14 @@
         <w:pStyle w:val="title_styleDD"/>
       </w:pPr>
       <w:r>
-        <w:t>31. Accessible Superchiral Near-Fields Driven By Tailored Electric And Magnetic Resonances In All-Dielectric Nanostructures</w:t>
+        <w:t xml:space="preserve">31. Sensitive Detection Of Ho2 Radicals Produced In An Atmospheric Pressure Plasma Using Faraday Rotation Cavity Ring-Down Spectroscopy  </w:t>
+      </w:r>
+      <w:r>
+        <w:rPr>
+          <w:rFonts w:ascii="Segoe UI Symbol" w:hAnsi="Segoe UI Symbol"/>
+          <w:color w:val="22AC00"/>
+        </w:rPr>
+        <w:t>🔓</w:t>
       </w:r>
     </w:p>
     <w:p>
@@ -1466,7 +1683,7 @@
         <w:rPr>
           <w:i/>
         </w:rPr>
-        <w:t>Mohammadi, E, Tavakoli, A, Dehkhoda, P, Jahani, Y, Tsakmakidis, KL, Tittl, A, and Altug, H</w:t>
+        <w:t>Gianella, M, Press, SA, Manfred, KM, Norman, HC, Islam, M, and Ritchie, GAD</w:t>
       </w:r>
     </w:p>
     <w:p>
@@ -1474,26 +1691,26 @@
         <w:pStyle w:val="journal_styleDD"/>
       </w:pPr>
       <w:r>
-        <w:t xml:space="preserve">ACS PHOTONICS </w:t>
+        <w:t xml:space="preserve">JOURNAL OF CHEMICAL PHYSICS </w:t>
       </w:r>
       <w:r>
         <w:rPr>
           <w:b/>
         </w:rPr>
-        <w:t>6</w:t>
-      </w:r>
-      <w:r>
-        <w:t xml:space="preserve"> (8), 1939-1946 (2019)  |  doi: </w:t>
+        <w:t>151</w:t>
+      </w:r>
+      <w:r>
+        <w:t xml:space="preserve"> (12),  (2019)  |  doi: </w:t>
       </w:r>
       <w:r>
         <w:rPr>
-          <w:color w:val="000000" w:themeColor="hyperlink"/>
+          <w:color w:val="0099CC"/>
           <w:u w:val="single"/>
         </w:rPr>
         <w:hyperlink r:id="rId39">
           <w:r>
             <w:rPr/>
-            <w:t>10.1021/acsphotonics.8b01767</w:t>
+            <w:t>10.1063/1.5119191</w:t>
           </w:r>
         </w:hyperlink>
       </w:r>
@@ -1503,7 +1720,14 @@
         <w:pStyle w:val="title_styleDD"/>
       </w:pPr>
       <w:r>
-        <w:t>32. Surface Plasmon Platform For Angle-Resolved Chiral Sensing</w:t>
+        <w:t xml:space="preserve">32. Accessible Superchiral Near-Fields Driven By Tailored Electric And Magnetic Resonances In All-Dielectric Nanostructures  </w:t>
+      </w:r>
+      <w:r>
+        <w:rPr>
+          <w:rFonts w:ascii="Segoe UI Symbol" w:hAnsi="Segoe UI Symbol"/>
+          <w:color w:val="D4AF37"/>
+        </w:rPr>
+        <w:t>🔓</w:t>
       </w:r>
     </w:p>
     <w:p>
@@ -1514,7 +1738,7 @@
         <w:rPr>
           <w:i/>
         </w:rPr>
-        <w:t>Droulias, S, and Bougas, L</w:t>
+        <w:t>Mohammadi, E, Tavakoli, A, Dehkhoda, P, Jahani, Y, Tsakmakidis, KL, Tittl, A, and Altug, H</w:t>
       </w:r>
     </w:p>
     <w:p>
@@ -1531,17 +1755,17 @@
         <w:t>6</w:t>
       </w:r>
       <w:r>
-        <w:t xml:space="preserve"> (6), 1485-1492 (2019)  |  doi: </w:t>
+        <w:t xml:space="preserve"> (8), 1939-1946 (2019)  |  doi: </w:t>
       </w:r>
       <w:r>
         <w:rPr>
-          <w:color w:val="000000" w:themeColor="hyperlink"/>
+          <w:color w:val="0099CC"/>
           <w:u w:val="single"/>
         </w:rPr>
         <w:hyperlink r:id="rId40">
           <w:r>
             <w:rPr/>
-            <w:t>10.1021/acsphotonics.9b00137</w:t>
+            <w:t>10.1021/acsphotonics.8b01767</w:t>
           </w:r>
         </w:hyperlink>
       </w:r>
@@ -1551,7 +1775,14 @@
         <w:pStyle w:val="title_styleDD"/>
       </w:pPr>
       <w:r>
-        <w:t>33. Ultrasensitive Hyperspectral Imaging And Biodetection Enabled By Dielectric Metasurfaces</w:t>
+        <w:t xml:space="preserve">33. Surface Plasmon Platform For Angle-Resolved Chiral Sensing  </w:t>
+      </w:r>
+      <w:r>
+        <w:rPr>
+          <w:rFonts w:ascii="Segoe UI Symbol" w:hAnsi="Segoe UI Symbol"/>
+          <w:color w:val="22AC00"/>
+        </w:rPr>
+        <w:t>🔓</w:t>
       </w:r>
     </w:p>
     <w:p>
@@ -1562,7 +1793,7 @@
         <w:rPr>
           <w:i/>
         </w:rPr>
-        <w:t>Yesilkoy, F, Arvelo, ER, Jahani, Y, Liu, M, Tittl, A, Cevher, V, Kivshar, Y, and Altug, H</w:t>
+        <w:t>Droulias, S, and Bougas, L</w:t>
       </w:r>
     </w:p>
     <w:p>
@@ -1570,26 +1801,26 @@
         <w:pStyle w:val="journal_styleDD"/>
       </w:pPr>
       <w:r>
-        <w:t xml:space="preserve">NATURE PHOTONICS </w:t>
+        <w:t xml:space="preserve">ACS PHOTONICS </w:t>
       </w:r>
       <w:r>
         <w:rPr>
           <w:b/>
         </w:rPr>
-        <w:t>13</w:t>
-      </w:r>
-      <w:r>
-        <w:t xml:space="preserve"> (6), 390+ (2019)  |  doi: </w:t>
+        <w:t>6</w:t>
+      </w:r>
+      <w:r>
+        <w:t xml:space="preserve"> (6), 1485-1492 (2019)  |  doi: </w:t>
       </w:r>
       <w:r>
         <w:rPr>
-          <w:color w:val="000000" w:themeColor="hyperlink"/>
+          <w:color w:val="0099CC"/>
           <w:u w:val="single"/>
         </w:rPr>
         <w:hyperlink r:id="rId41">
           <w:r>
             <w:rPr/>
-            <w:t>10.1038/s41566-019-0394-6</w:t>
+            <w:t>10.1021/acsphotonics.9b00137</w:t>
           </w:r>
         </w:hyperlink>
       </w:r>
@@ -1599,7 +1830,14 @@
         <w:pStyle w:val="title_styleDD"/>
       </w:pPr>
       <w:r>
-        <w:t>34. Chiral Metamaterials With Pt Symmetry And Beyond</w:t>
+        <w:t xml:space="preserve">34. Ultrasensitive Hyperspectral Imaging And Biodetection Enabled By Dielectric Metasurfaces  </w:t>
+      </w:r>
+      <w:r>
+        <w:rPr>
+          <w:rFonts w:ascii="Segoe UI Symbol" w:hAnsi="Segoe UI Symbol"/>
+          <w:color w:val="AAAAAA"/>
+        </w:rPr>
+        <w:t>🔒</w:t>
       </w:r>
     </w:p>
     <w:p>
@@ -1610,7 +1848,7 @@
         <w:rPr>
           <w:i/>
         </w:rPr>
-        <w:t>Droulias, S, Katsantonis, I, Kafesaki, M, Soukoulis, CM, and Economou, EN</w:t>
+        <w:t>Yesilkoy, F, Arvelo, ER, Jahani, Y, Liu, M, Tittl, A, Cevher, V, Kivshar, Y, and Altug, H</w:t>
       </w:r>
     </w:p>
     <w:p>
@@ -1618,26 +1856,26 @@
         <w:pStyle w:val="journal_styleDD"/>
       </w:pPr>
       <w:r>
-        <w:t xml:space="preserve">PHYSICAL REVIEW LETTERS </w:t>
+        <w:t xml:space="preserve">NATURE PHOTONICS </w:t>
       </w:r>
       <w:r>
         <w:rPr>
           <w:b/>
         </w:rPr>
-        <w:t>122</w:t>
-      </w:r>
-      <w:r>
-        <w:t xml:space="preserve"> (21),  (2019)  |  doi: </w:t>
+        <w:t>13</w:t>
+      </w:r>
+      <w:r>
+        <w:t xml:space="preserve"> (6), 390+ (2019)  |  doi: </w:t>
       </w:r>
       <w:r>
         <w:rPr>
-          <w:color w:val="000000" w:themeColor="hyperlink"/>
+          <w:color w:val="0099CC"/>
           <w:u w:val="single"/>
         </w:rPr>
         <w:hyperlink r:id="rId42">
           <w:r>
             <w:rPr/>
-            <w:t>10.1103/PhysRevLett.122.213201</w:t>
+            <w:t>10.1038/s41566-019-0394-6</w:t>
           </w:r>
         </w:hyperlink>
       </w:r>
@@ -1647,7 +1885,14 @@
         <w:pStyle w:val="title_styleDD"/>
       </w:pPr>
       <w:r>
-        <w:t>35. Compartment Specific Chiral Pinene Emissions Identified In A Maritime Pine Forest</w:t>
+        <w:t xml:space="preserve">35. Chiral Metamaterials With Pt Symmetry And Beyond  </w:t>
+      </w:r>
+      <w:r>
+        <w:rPr>
+          <w:rFonts w:ascii="Segoe UI Symbol" w:hAnsi="Segoe UI Symbol"/>
+          <w:color w:val="22AC00"/>
+        </w:rPr>
+        <w:t>🔓</w:t>
       </w:r>
     </w:p>
     <w:p>
@@ -1658,7 +1903,7 @@
         <w:rPr>
           <w:i/>
         </w:rPr>
-        <w:t>Staudt, M, Byron, J, Piquemal, K, and Williams, J</w:t>
+        <w:t>Droulias, S, Katsantonis, I, Kafesaki, M, Soukoulis, CM, and Economou, EN</w:t>
       </w:r>
     </w:p>
     <w:p>
@@ -1666,26 +1911,26 @@
         <w:pStyle w:val="journal_styleDD"/>
       </w:pPr>
       <w:r>
-        <w:t xml:space="preserve">SCIENCE OF THE TOTAL ENVIRONMENT </w:t>
+        <w:t xml:space="preserve">PHYSICAL REVIEW LETTERS </w:t>
       </w:r>
       <w:r>
         <w:rPr>
           <w:b/>
         </w:rPr>
-        <w:t>654</w:t>
-      </w:r>
-      <w:r>
-        <w:t xml:space="preserve">, 1158-1166 (2019)  |  doi: </w:t>
+        <w:t>122</w:t>
+      </w:r>
+      <w:r>
+        <w:t xml:space="preserve"> (21),  (2019)  |  doi: </w:t>
       </w:r>
       <w:r>
         <w:rPr>
-          <w:color w:val="000000" w:themeColor="hyperlink"/>
+          <w:color w:val="0099CC"/>
           <w:u w:val="single"/>
         </w:rPr>
         <w:hyperlink r:id="rId43">
           <w:r>
             <w:rPr/>
-            <w:t>10.1016/j.scitotenv.2018.11.146</w:t>
+            <w:t>10.1103/PhysRevLett.122.213201</w:t>
           </w:r>
         </w:hyperlink>
       </w:r>
@@ -1695,7 +1940,14 @@
         <w:pStyle w:val="title_styleDD"/>
       </w:pPr>
       <w:r>
-        <w:t>36. Quantifying The Limits Of Detection Of Surface-Enhanced Infrared Spectroscopy With Grating Order-Coupled Nanogap Antennas</w:t>
+        <w:t xml:space="preserve">36. Compartment Specific Chiral Pinene Emissions Identified In A Maritime Pine Forest  </w:t>
+      </w:r>
+      <w:r>
+        <w:rPr>
+          <w:rFonts w:ascii="Segoe UI Symbol" w:hAnsi="Segoe UI Symbol"/>
+          <w:color w:val="AAAAAA"/>
+        </w:rPr>
+        <w:t>🔒</w:t>
       </w:r>
     </w:p>
     <w:p>
@@ -1706,7 +1958,7 @@
         <w:rPr>
           <w:i/>
         </w:rPr>
-        <w:t>John-Herpin, A, Tittl, A, and Altug, H</w:t>
+        <w:t>Staudt, M, Byron, J, Piquemal, K, and Williams, J</w:t>
       </w:r>
     </w:p>
     <w:p>
@@ -1714,26 +1966,26 @@
         <w:pStyle w:val="journal_styleDD"/>
       </w:pPr>
       <w:r>
-        <w:t xml:space="preserve">ACS PHOTONICS </w:t>
+        <w:t xml:space="preserve">SCIENCE OF THE TOTAL ENVIRONMENT </w:t>
       </w:r>
       <w:r>
         <w:rPr>
           <w:b/>
         </w:rPr>
-        <w:t>5</w:t>
-      </w:r>
-      <w:r>
-        <w:t xml:space="preserve"> (10), 4117-4124 (2018)  |  doi: </w:t>
+        <w:t>654</w:t>
+      </w:r>
+      <w:r>
+        <w:t xml:space="preserve">, 1158-1166 (2019)  |  doi: </w:t>
       </w:r>
       <w:r>
         <w:rPr>
-          <w:color w:val="000000" w:themeColor="hyperlink"/>
+          <w:color w:val="0099CC"/>
           <w:u w:val="single"/>
         </w:rPr>
         <w:hyperlink r:id="rId44">
           <w:r>
             <w:rPr/>
-            <w:t>10.1021/acsphotonics.8b00847</w:t>
+            <w:t>10.1016/j.scitotenv.2018.11.146</w:t>
           </w:r>
         </w:hyperlink>
       </w:r>
@@ -1743,7 +1995,14 @@
         <w:pStyle w:val="title_styleDD"/>
       </w:pPr>
       <w:r>
-        <w:t>37. Nanoimaging And Control Of Molecular Vibrations Through Electromagnetically Induced Scattering Reaching The Strong Coupling Regime</w:t>
+        <w:t xml:space="preserve">37. Quantifying The Limits Of Detection Of Surface-Enhanced Infrared Spectroscopy With Grating Order-Coupled Nanogap Antennas  </w:t>
+      </w:r>
+      <w:r>
+        <w:rPr>
+          <w:rFonts w:ascii="Segoe UI Symbol" w:hAnsi="Segoe UI Symbol"/>
+          <w:color w:val="D4AF37"/>
+        </w:rPr>
+        <w:t>🔓</w:t>
       </w:r>
     </w:p>
     <w:p>
@@ -1754,7 +2013,7 @@
         <w:rPr>
           <w:i/>
         </w:rPr>
-        <w:t>Muller, EA, Pollard, B, Bechtel, HA, Adato, R, Etezadi, D, Altug, H, and Raschke, MB</w:t>
+        <w:t>John-Herpin, A, Tittl, A, and Altug, H</w:t>
       </w:r>
     </w:p>
     <w:p>
@@ -1771,17 +2030,17 @@
         <w:t>5</w:t>
       </w:r>
       <w:r>
-        <w:t xml:space="preserve"> (9), 3594-3600 (2018)  |  doi: </w:t>
+        <w:t xml:space="preserve"> (10), 4117-4124 (2018)  |  doi: </w:t>
       </w:r>
       <w:r>
         <w:rPr>
-          <w:color w:val="000000" w:themeColor="hyperlink"/>
+          <w:color w:val="0099CC"/>
           <w:u w:val="single"/>
         </w:rPr>
         <w:hyperlink r:id="rId45">
           <w:r>
             <w:rPr/>
-            <w:t>10.1021/acsphotonics.8b00425</w:t>
+            <w:t>10.1021/acsphotonics.8b00847</w:t>
           </w:r>
         </w:hyperlink>
       </w:r>
@@ -1791,7 +2050,14 @@
         <w:pStyle w:val="title_styleDD"/>
       </w:pPr>
       <w:r>
-        <w:t>38. Enhanced Nuclear-Spin-Dependent Parity-Violation Effects Using The (Hgh)-Hg-199 Molecule</w:t>
+        <w:t xml:space="preserve">38. Nanoimaging And Control Of Molecular Vibrations Through Electromagnetically Induced Scattering Reaching The Strong Coupling Regime  </w:t>
+      </w:r>
+      <w:r>
+        <w:rPr>
+          <w:rFonts w:ascii="Segoe UI Symbol" w:hAnsi="Segoe UI Symbol"/>
+          <w:color w:val="D4AF37"/>
+        </w:rPr>
+        <w:t>🔓</w:t>
       </w:r>
     </w:p>
     <w:p>
@@ -1802,7 +2068,7 @@
         <w:rPr>
           <w:i/>
         </w:rPr>
-        <w:t>Geddes, AJ, Skripnikov, V, Borschevsky, A, Berengut, JC, Flambaum, VV, and Rakitzis, TP</w:t>
+        <w:t>Muller, EA, Pollard, B, Bechtel, HA, Adato, R, Etezadi, D, Altug, H, and Raschke, MB</w:t>
       </w:r>
     </w:p>
     <w:p>
@@ -1810,26 +2076,26 @@
         <w:pStyle w:val="journal_styleDD"/>
       </w:pPr>
       <w:r>
-        <w:t xml:space="preserve">PHYSICAL REVIEW A </w:t>
+        <w:t xml:space="preserve">ACS PHOTONICS </w:t>
       </w:r>
       <w:r>
         <w:rPr>
           <w:b/>
         </w:rPr>
-        <w:t>98</w:t>
-      </w:r>
-      <w:r>
-        <w:t xml:space="preserve"> (2),  (2018)  |  doi: </w:t>
+        <w:t>5</w:t>
+      </w:r>
+      <w:r>
+        <w:t xml:space="preserve"> (9), 3594-3600 (2018)  |  doi: </w:t>
       </w:r>
       <w:r>
         <w:rPr>
-          <w:color w:val="000000" w:themeColor="hyperlink"/>
+          <w:color w:val="0099CC"/>
           <w:u w:val="single"/>
         </w:rPr>
         <w:hyperlink r:id="rId46">
           <w:r>
             <w:rPr/>
-            <w:t>10.1103/PhysRevA.98.022508</w:t>
+            <w:t>10.1021/acsphotonics.8b00425</w:t>
           </w:r>
         </w:hyperlink>
       </w:r>
@@ -1839,7 +2105,14 @@
         <w:pStyle w:val="title_styleDD"/>
       </w:pPr>
       <w:r>
-        <w:t>39. Nanophotonic Platforms For Enhanced Chiral Sensing</w:t>
+        <w:t xml:space="preserve">39. Enhanced Nuclear-Spin-Dependent Parity-Violation Effects Using The (Hgh)-Hg-199 Molecule  </w:t>
+      </w:r>
+      <w:r>
+        <w:rPr>
+          <w:rFonts w:ascii="Segoe UI Symbol" w:hAnsi="Segoe UI Symbol"/>
+          <w:color w:val="22AC00"/>
+        </w:rPr>
+        <w:t>🔓</w:t>
       </w:r>
     </w:p>
     <w:p>
@@ -1850,7 +2123,7 @@
         <w:rPr>
           <w:i/>
         </w:rPr>
-        <w:t>Mohammadi, E, Tsakmakidis, KL, Askarpour, AN, Dehkhoda, P, Tavakoli, A, and Altug, H</w:t>
+        <w:t>Geddes, AJ, Skripnikov, V, Borschevsky, A, Berengut, JC, Flambaum, VV, and Rakitzis, TP</w:t>
       </w:r>
     </w:p>
     <w:p>
@@ -1858,26 +2131,26 @@
         <w:pStyle w:val="journal_styleDD"/>
       </w:pPr>
       <w:r>
-        <w:t xml:space="preserve">ACS PHOTONICS </w:t>
+        <w:t xml:space="preserve">PHYSICAL REVIEW A </w:t>
       </w:r>
       <w:r>
         <w:rPr>
           <w:b/>
         </w:rPr>
-        <w:t>5</w:t>
-      </w:r>
-      <w:r>
-        <w:t xml:space="preserve"> (7, SI), 2669-2675 (2018)  |  doi: </w:t>
+        <w:t>98</w:t>
+      </w:r>
+      <w:r>
+        <w:t xml:space="preserve"> (2),  (2018)  |  doi: </w:t>
       </w:r>
       <w:r>
         <w:rPr>
-          <w:color w:val="000000" w:themeColor="hyperlink"/>
+          <w:color w:val="0099CC"/>
           <w:u w:val="single"/>
         </w:rPr>
         <w:hyperlink r:id="rId47">
           <w:r>
             <w:rPr/>
-            <w:t>10.1021/acsphotonics.8b00270</w:t>
+            <w:t>10.1103/PhysRevA.98.022508</w:t>
           </w:r>
         </w:hyperlink>
       </w:r>
@@ -1887,7 +2160,14 @@
         <w:pStyle w:val="title_styleDD"/>
       </w:pPr>
       <w:r>
-        <w:t>40. Imaging-Based Molecular Barcoding With Pixelated Dielectric Metasurfaces</w:t>
+        <w:t xml:space="preserve">40. Nanophotonic Platforms For Enhanced Chiral Sensing  </w:t>
+      </w:r>
+      <w:r>
+        <w:rPr>
+          <w:rFonts w:ascii="Segoe UI Symbol" w:hAnsi="Segoe UI Symbol"/>
+          <w:color w:val="D4AF37"/>
+        </w:rPr>
+        <w:t>🔓</w:t>
       </w:r>
     </w:p>
     <w:p>
@@ -1898,7 +2178,7 @@
         <w:rPr>
           <w:i/>
         </w:rPr>
-        <w:t>Tittl, A, Leitis, A, Liu, M, Yesilkoy, F, Choi, D-Y, Neshev, DN, Kivshar, YS, and Altug, H</w:t>
+        <w:t>Mohammadi, E, Tsakmakidis, KL, Askarpour, AN, Dehkhoda, P, Tavakoli, A, and Altug, H</w:t>
       </w:r>
     </w:p>
     <w:p>
@@ -1906,26 +2186,26 @@
         <w:pStyle w:val="journal_styleDD"/>
       </w:pPr>
       <w:r>
-        <w:t xml:space="preserve">SCIENCE </w:t>
+        <w:t xml:space="preserve">ACS PHOTONICS </w:t>
       </w:r>
       <w:r>
         <w:rPr>
           <w:b/>
         </w:rPr>
-        <w:t>360</w:t>
-      </w:r>
-      <w:r>
-        <w:t xml:space="preserve"> (6393), 1105+ (2018)  |  doi: </w:t>
+        <w:t>5</w:t>
+      </w:r>
+      <w:r>
+        <w:t xml:space="preserve"> (7, SI), 2669-2675 (2018)  |  doi: </w:t>
       </w:r>
       <w:r>
         <w:rPr>
-          <w:color w:val="000000" w:themeColor="hyperlink"/>
+          <w:color w:val="0099CC"/>
           <w:u w:val="single"/>
         </w:rPr>
         <w:hyperlink r:id="rId48">
           <w:r>
             <w:rPr/>
-            <w:t>10.1126/science.aas9768</w:t>
+            <w:t>10.1021/acsphotonics.8b00270</w:t>
           </w:r>
         </w:hyperlink>
       </w:r>
@@ -1935,7 +2215,14 @@
         <w:pStyle w:val="title_styleDD"/>
       </w:pPr>
       <w:r>
-        <w:t>41. Resolving Molecule-Specific Information In Dynamic Lipid Membrane Processes With Multi-Resonant Infrared Metasurfaces</w:t>
+        <w:t xml:space="preserve">41. Imaging-Based Molecular Barcoding With Pixelated Dielectric Metasurfaces  </w:t>
+      </w:r>
+      <w:r>
+        <w:rPr>
+          <w:rFonts w:ascii="Segoe UI Symbol" w:hAnsi="Segoe UI Symbol"/>
+          <w:color w:val="22AC00"/>
+        </w:rPr>
+        <w:t>🔓</w:t>
       </w:r>
     </w:p>
     <w:p>
@@ -1946,7 +2233,7 @@
         <w:rPr>
           <w:i/>
         </w:rPr>
-        <w:t>Rodrigo, D, Tittl, A, Ait-Bouziad, N, John-Herpin, A, Limaj, O, Kelly, C, Yoo, D, Wittenberg, NJ, Oh, S-H, Lashuel, HA, and Altug, H</w:t>
+        <w:t>Tittl, A, Leitis, A, Liu, M, Yesilkoy, F, Choi, D-Y, Neshev, DN, Kivshar, YS, and Altug, H</w:t>
       </w:r>
     </w:p>
     <w:p>
@@ -1954,26 +2241,26 @@
         <w:pStyle w:val="journal_styleDD"/>
       </w:pPr>
       <w:r>
-        <w:t xml:space="preserve">NATURE COMMUNICATIONS </w:t>
+        <w:t xml:space="preserve">SCIENCE </w:t>
       </w:r>
       <w:r>
         <w:rPr>
           <w:b/>
         </w:rPr>
-        <w:t>9</w:t>
-      </w:r>
-      <w:r>
-        <w:t xml:space="preserve">,  (2018)  |  doi: </w:t>
+        <w:t>360</w:t>
+      </w:r>
+      <w:r>
+        <w:t xml:space="preserve"> (6393), 1105+ (2018)  |  doi: </w:t>
       </w:r>
       <w:r>
         <w:rPr>
-          <w:color w:val="000000" w:themeColor="hyperlink"/>
+          <w:color w:val="0099CC"/>
           <w:u w:val="single"/>
         </w:rPr>
         <w:hyperlink r:id="rId49">
           <w:r>
             <w:rPr/>
-            <w:t>10.1038/s41467-018-04594-x</w:t>
+            <w:t>10.1126/science.aas9768</w:t>
           </w:r>
         </w:hyperlink>
       </w:r>
@@ -1983,7 +2270,14 @@
         <w:pStyle w:val="title_styleDD"/>
       </w:pPr>
       <w:r>
-        <w:t>42. Real-Time In Situ Secondary Structure Analysis Of Protein Monolayer With Mid-Infrared Plasmonic Nanoantennas</w:t>
+        <w:t xml:space="preserve">42. Resolving Molecule-Specific Information In Dynamic Lipid Membrane Processes With Multi-Resonant Infrared Metasurfaces  </w:t>
+      </w:r>
+      <w:r>
+        <w:rPr>
+          <w:rFonts w:ascii="Segoe UI Symbol" w:hAnsi="Segoe UI Symbol"/>
+          <w:color w:val="D4AF37"/>
+        </w:rPr>
+        <w:t>🔓</w:t>
       </w:r>
     </w:p>
     <w:p>
@@ -1994,7 +2288,7 @@
         <w:rPr>
           <w:i/>
         </w:rPr>
-        <w:t>Etezadi, D, Warner, JB, Lashuel, HA, and Altug, H</w:t>
+        <w:t>Rodrigo, D, Tittl, A, Ait-Bouziad, N, John-Herpin, A, Limaj, O, Kelly, C, Yoo, D, Wittenberg, NJ, Oh, S-H, Lashuel, HA, and Altug, H</w:t>
       </w:r>
     </w:p>
     <w:p>
@@ -2002,26 +2296,26 @@
         <w:pStyle w:val="journal_styleDD"/>
       </w:pPr>
       <w:r>
-        <w:t xml:space="preserve">ACS SENSORS </w:t>
+        <w:t xml:space="preserve">NATURE COMMUNICATIONS </w:t>
       </w:r>
       <w:r>
         <w:rPr>
           <w:b/>
         </w:rPr>
-        <w:t>3</w:t>
-      </w:r>
-      <w:r>
-        <w:t xml:space="preserve"> (6), 1109-1117 (2018)  |  doi: </w:t>
+        <w:t>9</w:t>
+      </w:r>
+      <w:r>
+        <w:t xml:space="preserve">,  (2018)  |  doi: </w:t>
       </w:r>
       <w:r>
         <w:rPr>
-          <w:color w:val="000000" w:themeColor="hyperlink"/>
+          <w:color w:val="0099CC"/>
           <w:u w:val="single"/>
         </w:rPr>
         <w:hyperlink r:id="rId50">
           <w:r>
             <w:rPr/>
-            <w:t>10.1021/acssensors.8b00115</w:t>
+            <w:t>10.1038/s41467-018-04594-x</w:t>
           </w:r>
         </w:hyperlink>
       </w:r>
@@ -2031,7 +2325,14 @@
         <w:pStyle w:val="title_styleDD"/>
       </w:pPr>
       <w:r>
-        <w:t>43. Nanoplasmonic Mid-Infrared Biosensor For In Vitro Protein Secondary Structure Detection</w:t>
+        <w:t xml:space="preserve">43. Real-Time In Situ Secondary Structure Analysis Of Protein Monolayer With Mid-Infrared Plasmonic Nanoantennas  </w:t>
+      </w:r>
+      <w:r>
+        <w:rPr>
+          <w:rFonts w:ascii="Segoe UI Symbol" w:hAnsi="Segoe UI Symbol"/>
+          <w:color w:val="D4AF37"/>
+        </w:rPr>
+        <w:t>🔓</w:t>
       </w:r>
     </w:p>
     <w:p>
@@ -2042,7 +2343,7 @@
         <w:rPr>
           <w:i/>
         </w:rPr>
-        <w:t>Etezadi, D, Warner, JB, Ruggeri, FS, Dietler, G, Lashuel, HA, and Altug, H</w:t>
+        <w:t>Etezadi, D, Warner, JB, Lashuel, HA, and Altug, H</w:t>
       </w:r>
     </w:p>
     <w:p>
@@ -2050,25 +2351,80 @@
         <w:pStyle w:val="journal_styleDD"/>
       </w:pPr>
       <w:r>
-        <w:t xml:space="preserve">LIGHT-SCIENCE \&amp; APPLICATIONS </w:t>
+        <w:t xml:space="preserve">ACS SENSORS </w:t>
       </w:r>
       <w:r>
         <w:rPr>
           <w:b/>
         </w:rPr>
-        <w:t>6</w:t>
-      </w:r>
-      <w:r>
-        <w:t xml:space="preserve">,  (2017)  |  doi: </w:t>
+        <w:t>3</w:t>
+      </w:r>
+      <w:r>
+        <w:t xml:space="preserve"> (6), 1109-1117 (2018)  |  doi: </w:t>
       </w:r>
       <w:r>
         <w:rPr>
-          <w:color w:val="000000" w:themeColor="hyperlink"/>
+          <w:color w:val="0099CC"/>
           <w:u w:val="single"/>
         </w:rPr>
         <w:hyperlink r:id="rId51">
           <w:r>
             <w:rPr/>
+            <w:t>10.1021/acssensors.8b00115</w:t>
+          </w:r>
+        </w:hyperlink>
+      </w:r>
+    </w:p>
+    <w:p>
+      <w:pPr>
+        <w:pStyle w:val="title_styleDD"/>
+      </w:pPr>
+      <w:r>
+        <w:t xml:space="preserve">44. Nanoplasmonic Mid-Infrared Biosensor For In Vitro Protein Secondary Structure Detection  </w:t>
+      </w:r>
+      <w:r>
+        <w:rPr>
+          <w:rFonts w:ascii="Segoe UI Symbol" w:hAnsi="Segoe UI Symbol"/>
+          <w:color w:val="D4AF37"/>
+        </w:rPr>
+        <w:t>🔓</w:t>
+      </w:r>
+    </w:p>
+    <w:p>
+      <w:pPr>
+        <w:pStyle w:val="authors_styleDD"/>
+      </w:pPr>
+      <w:r>
+        <w:rPr>
+          <w:i/>
+        </w:rPr>
+        <w:t>Etezadi, D, Warner, JB, Ruggeri, FS, Dietler, G, Lashuel, HA, and Altug, H</w:t>
+      </w:r>
+    </w:p>
+    <w:p>
+      <w:pPr>
+        <w:pStyle w:val="journal_styleDD"/>
+      </w:pPr>
+      <w:r>
+        <w:t xml:space="preserve">LIGHT-SCIENCE \&amp; APPLICATIONS </w:t>
+      </w:r>
+      <w:r>
+        <w:rPr>
+          <w:b/>
+        </w:rPr>
+        <w:t>6</w:t>
+      </w:r>
+      <w:r>
+        <w:t xml:space="preserve">,  (2017)  |  doi: </w:t>
+      </w:r>
+      <w:r>
+        <w:rPr>
+          <w:color w:val="0099CC"/>
+          <w:u w:val="single"/>
+        </w:rPr>
+        <w:hyperlink r:id="rId52">
+          <w:r>
+            <w:rPr/>
             <w:t>10.1038/lsa.2017.29</w:t>
           </w:r>
         </w:hyperlink>
@@ -2079,7 +2435,14 @@
         <w:pStyle w:val="title_styleDD"/>
       </w:pPr>
       <w:r>
-        <w:t>44. Breaking Lorentz Reciprocity To Overcome The Time-Bandwidth Limit In Physics And Engineering</w:t>
+        <w:t xml:space="preserve">45. Breaking Lorentz Reciprocity To Overcome The Time-Bandwidth Limit In Physics And Engineering  </w:t>
+      </w:r>
+      <w:r>
+        <w:rPr>
+          <w:rFonts w:ascii="Segoe UI Symbol" w:hAnsi="Segoe UI Symbol"/>
+          <w:color w:val="22AC00"/>
+        </w:rPr>
+        <w:t>🔓</w:t>
       </w:r>
     </w:p>
     <w:p>
@@ -2111,10 +2474,10 @@
       </w:r>
       <w:r>
         <w:rPr>
-          <w:color w:val="000000" w:themeColor="hyperlink"/>
+          <w:color w:val="0099CC"/>
           <w:u w:val="single"/>
         </w:rPr>
-        <w:hyperlink r:id="rId52">
+        <w:hyperlink r:id="rId53">
           <w:r>
             <w:rPr/>
             <w:t>10.1126/science.aam6662</w:t>
@@ -14182,26 +14545,28 @@
     <w:name w:val="title_style"/>
     <w:pPr>
       <w:spacing w:before="80" w:after="40"/>
-      <w:ind w:hanging="283" w:left="283"/>
+      <w:ind w:hanging="227" w:left="283"/>
     </w:pPr>
     <w:rPr>
+      <w:rFonts w:ascii="Calibri" w:hAnsi="Calibri"/>
       <w:b/>
       <w:i w:val="0"/>
-      <w:color w:val="000000" w:themeColor="accent1"/>
-      <w:sz w:val="26"/>
+      <w:color w:val="000000"/>
+      <w:sz w:val="22"/>
     </w:rPr>
   </w:style>
   <w:style w:type="paragraph" w:customStyle="1" w:styleId="title_styleDD">
     <w:name w:val="title_styleDD"/>
     <w:pPr>
       <w:spacing w:before="80" w:after="40"/>
-      <w:ind w:hanging="425" w:left="425"/>
+      <w:ind w:hanging="340" w:left="283"/>
     </w:pPr>
     <w:rPr>
+      <w:rFonts w:ascii="Calibri" w:hAnsi="Calibri"/>
       <w:b/>
       <w:i w:val="0"/>
-      <w:color w:val="000000" w:themeColor="accent1"/>
-      <w:sz w:val="26"/>
+      <w:color w:val="000000"/>
+      <w:sz w:val="22"/>
     </w:rPr>
   </w:style>
   <w:style w:type="paragraph" w:customStyle="1" w:styleId="authors_style">
@@ -14211,23 +14576,25 @@
       <w:ind w:firstLine="0" w:left="283"/>
     </w:pPr>
     <w:rPr>
+      <w:rFonts w:ascii="Calibri" w:hAnsi="Calibri"/>
       <w:b w:val="0"/>
       <w:i/>
-      <w:color w:val="000000" w:themeColor="text1"/>
-      <w:sz w:val="24"/>
+      <w:color w:val="000000"/>
+      <w:sz w:val="22"/>
     </w:rPr>
   </w:style>
   <w:style w:type="paragraph" w:customStyle="1" w:styleId="authors_styleDD">
     <w:name w:val="authors_styleDD"/>
     <w:pPr>
       <w:spacing w:before="80" w:after="40"/>
-      <w:ind w:firstLine="0" w:left="425"/>
+      <w:ind w:firstLine="0" w:left="283"/>
     </w:pPr>
     <w:rPr>
+      <w:rFonts w:ascii="Calibri" w:hAnsi="Calibri"/>
       <w:b w:val="0"/>
       <w:i/>
-      <w:color w:val="000000" w:themeColor="text1"/>
-      <w:sz w:val="24"/>
+      <w:color w:val="000000"/>
+      <w:sz w:val="22"/>
     </w:rPr>
   </w:style>
   <w:style w:type="paragraph" w:customStyle="1" w:styleId="journal_style">
@@ -14237,9 +14604,10 @@
       <w:ind w:firstLine="0" w:left="283"/>
     </w:pPr>
     <w:rPr>
+      <w:rFonts w:ascii="Calibri" w:hAnsi="Calibri"/>
       <w:b w:val="0"/>
       <w:i w:val="0"/>
-      <w:color w:val="000000" w:themeColor="text1"/>
+      <w:color w:val="000000"/>
       <w:sz w:val="22"/>
     </w:rPr>
   </w:style>
@@ -14247,12 +14615,55 @@
     <w:name w:val="journal_styleDD"/>
     <w:pPr>
       <w:spacing w:before="80" w:after="40"/>
-      <w:ind w:firstLine="0" w:left="425"/>
+      <w:ind w:firstLine="0" w:left="283"/>
     </w:pPr>
     <w:rPr>
+      <w:rFonts w:ascii="Calibri" w:hAnsi="Calibri"/>
       <w:b w:val="0"/>
       <w:i w:val="0"/>
-      <w:color w:val="000000" w:themeColor="text1"/>
+      <w:color w:val="000000"/>
+      <w:sz w:val="22"/>
+    </w:rPr>
+  </w:style>
+  <w:style w:type="paragraph" w:customStyle="1" w:styleId="OA_style_Gold">
+    <w:name w:val="OA_style_Gold"/>
+    <w:pPr>
+      <w:spacing w:before="80" w:after="40"/>
+      <w:ind w:firstLine="0" w:left="283"/>
+    </w:pPr>
+    <w:rPr>
+      <w:rFonts w:ascii="Segoe UI Symbol" w:hAnsi="Segoe UI Symbol"/>
+      <w:b w:val="0"/>
+      <w:i w:val="0"/>
+      <w:color w:val="D4AF37"/>
+      <w:sz w:val="22"/>
+    </w:rPr>
+  </w:style>
+  <w:style w:type="paragraph" w:customStyle="1" w:styleId="OA_style_Green">
+    <w:name w:val="OA_style_Green"/>
+    <w:pPr>
+      <w:spacing w:before="80" w:after="40"/>
+      <w:ind w:firstLine="0" w:left="283"/>
+    </w:pPr>
+    <w:rPr>
+      <w:rFonts w:ascii="Segoe UI Symbol" w:hAnsi="Segoe UI Symbol"/>
+      <w:b w:val="0"/>
+      <w:i w:val="0"/>
+      <w:color w:val="22AC00"/>
+      <w:sz w:val="22"/>
+    </w:rPr>
+  </w:style>
+  <w:style w:type="paragraph" w:customStyle="1" w:styleId="OA_style_Gray">
+    <w:name w:val="OA_style_Gray"/>
+    <w:pPr>
+      <w:spacing w:before="80" w:after="40"/>
+      <w:ind w:firstLine="0" w:left="283"/>
+    </w:pPr>
+    <w:rPr>
+      <w:rFonts w:ascii="Segoe UI Symbol" w:hAnsi="Segoe UI Symbol"/>
+      <w:b w:val="0"/>
+      <w:i w:val="0"/>
+      <w:color w:val="AAAAAA"/>
       <w:sz w:val="22"/>
     </w:rPr>
   </w:style>

</xml_diff>

<commit_message>
UC year 5 corrections v.2 amendment #2
</commit_message>
<xml_diff>
--- a/bib_out.docx
+++ b/bib_out.docx
@@ -14622,48 +14622,6 @@
       <w:b w:val="0"/>
       <w:i w:val="0"/>
       <w:color w:val="000000"/>
-      <w:sz w:val="22"/>
-    </w:rPr>
-  </w:style>
-  <w:style w:type="paragraph" w:customStyle="1" w:styleId="OA_style_Gold">
-    <w:name w:val="OA_style_Gold"/>
-    <w:pPr>
-      <w:spacing w:before="80" w:after="40"/>
-      <w:ind w:firstLine="0" w:left="283"/>
-    </w:pPr>
-    <w:rPr>
-      <w:rFonts w:ascii="Segoe UI Symbol" w:hAnsi="Segoe UI Symbol"/>
-      <w:b w:val="0"/>
-      <w:i w:val="0"/>
-      <w:color w:val="D4AF37"/>
-      <w:sz w:val="22"/>
-    </w:rPr>
-  </w:style>
-  <w:style w:type="paragraph" w:customStyle="1" w:styleId="OA_style_Green">
-    <w:name w:val="OA_style_Green"/>
-    <w:pPr>
-      <w:spacing w:before="80" w:after="40"/>
-      <w:ind w:firstLine="0" w:left="283"/>
-    </w:pPr>
-    <w:rPr>
-      <w:rFonts w:ascii="Segoe UI Symbol" w:hAnsi="Segoe UI Symbol"/>
-      <w:b w:val="0"/>
-      <w:i w:val="0"/>
-      <w:color w:val="22AC00"/>
-      <w:sz w:val="22"/>
-    </w:rPr>
-  </w:style>
-  <w:style w:type="paragraph" w:customStyle="1" w:styleId="OA_style_Gray">
-    <w:name w:val="OA_style_Gray"/>
-    <w:pPr>
-      <w:spacing w:before="80" w:after="40"/>
-      <w:ind w:firstLine="0" w:left="283"/>
-    </w:pPr>
-    <w:rPr>
-      <w:rFonts w:ascii="Segoe UI Symbol" w:hAnsi="Segoe UI Symbol"/>
-      <w:b w:val="0"/>
-      <w:i w:val="0"/>
-      <w:color w:val="AAAAAA"/>
       <w:sz w:val="22"/>
     </w:rPr>
   </w:style>

</xml_diff>